<commit_message>
UPDATED sequence diagram (edits in red)
</commit_message>
<xml_diff>
--- a/Documents/Sequence Diagram-Design Class  Diagram/Sequence Diagram-Design Class Diagram 1.1.docx
+++ b/Documents/Sequence Diagram-Design Class  Diagram/Sequence Diagram-Design Class Diagram 1.1.docx
@@ -1,6 +1,6 @@
 
 <file path=word/document.xml><?xml version="1.0" encoding="utf-8"?>
-<w:document xmlns:wpc="http://schemas.microsoft.com/office/word/2010/wordprocessingCanvas" xmlns:mc="http://schemas.openxmlformats.org/markup-compatibility/2006" xmlns:o="urn:schemas-microsoft-com:office:office" xmlns:r="http://schemas.openxmlformats.org/officeDocument/2006/relationships" xmlns:m="http://schemas.openxmlformats.org/officeDocument/2006/math" xmlns:v="urn:schemas-microsoft-com:vml" xmlns:wp14="http://schemas.microsoft.com/office/word/2010/wordprocessingDrawing" xmlns:wp="http://schemas.openxmlformats.org/drawingml/2006/wordprocessingDrawing" xmlns:w10="urn:schemas-microsoft-com:office:word" xmlns:w="http://schemas.openxmlformats.org/wordprocessingml/2006/main" xmlns:w14="http://schemas.microsoft.com/office/word/2010/wordml" xmlns:wpg="http://schemas.microsoft.com/office/word/2010/wordprocessingGroup" xmlns:wpi="http://schemas.microsoft.com/office/word/2010/wordprocessingInk" xmlns:wne="http://schemas.microsoft.com/office/word/2006/wordml" xmlns:wps="http://schemas.microsoft.com/office/word/2010/wordprocessingShape" mc:Ignorable="w14 wp14">
+<w:document xmlns:wpc="http://schemas.microsoft.com/office/word/2010/wordprocessingCanvas" xmlns:mo="http://schemas.microsoft.com/office/mac/office/2008/main" xmlns:mc="http://schemas.openxmlformats.org/markup-compatibility/2006" xmlns:mv="urn:schemas-microsoft-com:mac:vml" xmlns:o="urn:schemas-microsoft-com:office:office" xmlns:r="http://schemas.openxmlformats.org/officeDocument/2006/relationships" xmlns:m="http://schemas.openxmlformats.org/officeDocument/2006/math" xmlns:v="urn:schemas-microsoft-com:vml" xmlns:wp14="http://schemas.microsoft.com/office/word/2010/wordprocessingDrawing" xmlns:wp="http://schemas.openxmlformats.org/drawingml/2006/wordprocessingDrawing" xmlns:w10="urn:schemas-microsoft-com:office:word" xmlns:w="http://schemas.openxmlformats.org/wordprocessingml/2006/main" xmlns:w14="http://schemas.microsoft.com/office/word/2010/wordml" xmlns:wpg="http://schemas.microsoft.com/office/word/2010/wordprocessingGroup" xmlns:wpi="http://schemas.microsoft.com/office/word/2010/wordprocessingInk" xmlns:wne="http://schemas.microsoft.com/office/word/2006/wordml" xmlns:wps="http://schemas.microsoft.com/office/word/2010/wordprocessingShape" mc:Ignorable="w14 wp14">
   <w:background w:color="FFFFFF"/>
   <w:body>
     <w:p>
@@ -25,6 +25,7 @@
         <w:rPr>
           <w:rFonts w:ascii="Times New Roman" w:hAnsi="Times New Roman" w:cs="Times New Roman"/>
           <w:b/>
+          <w:color w:val="FF0000"/>
           <w:sz w:val="28"/>
         </w:rPr>
       </w:pPr>
@@ -32,6 +33,7 @@
         <w:rPr>
           <w:rFonts w:ascii="Times New Roman" w:hAnsi="Times New Roman" w:cs="Times New Roman"/>
           <w:b/>
+          <w:color w:val="FF0000"/>
           <w:sz w:val="28"/>
         </w:rPr>
         <w:t xml:space="preserve">Version </w:t>
@@ -40,9 +42,10 @@
         <w:rPr>
           <w:rFonts w:ascii="Times New Roman" w:hAnsi="Times New Roman" w:cs="Times New Roman"/>
           <w:b/>
+          <w:color w:val="FF0000"/>
           <w:sz w:val="28"/>
         </w:rPr>
-        <w:t>1.1</w:t>
+        <w:t>2.0</w:t>
       </w:r>
     </w:p>
     <w:p>
@@ -166,10 +169,9 @@
         <w:rPr>
           <w:rFonts w:ascii="Times New Roman" w:hAnsi="Times New Roman" w:cs="Times New Roman"/>
           <w:noProof/>
-          <w:lang w:eastAsia="zh-CN"/>
         </w:rPr>
         <w:drawing>
-          <wp:anchor distT="0" distB="0" distL="114300" distR="114300" simplePos="0" relativeHeight="251592704" behindDoc="0" locked="0" layoutInCell="1" hidden="0" allowOverlap="1">
+          <wp:anchor distT="0" distB="0" distL="114300" distR="114300" simplePos="0" relativeHeight="251592704" behindDoc="0" locked="0" layoutInCell="1" hidden="0" allowOverlap="1" wp14:anchorId="56654B22" wp14:editId="07002D86">
             <wp:simplePos x="0" y="0"/>
             <wp:positionH relativeFrom="margin">
               <wp:align>center</wp:align>
@@ -432,25 +434,43 @@
       <w:pPr>
         <w:rPr>
           <w:rFonts w:ascii="Times New Roman" w:hAnsi="Times New Roman" w:cs="Times New Roman"/>
-        </w:rPr>
-      </w:pPr>
-      <w:r>
-        <w:rPr>
-          <w:rFonts w:ascii="Times New Roman" w:hAnsi="Times New Roman" w:cs="Times New Roman"/>
-        </w:rPr>
-        <w:t>02</w:t>
-      </w:r>
-      <w:r>
-        <w:rPr>
-          <w:rFonts w:ascii="Times New Roman" w:hAnsi="Times New Roman" w:cs="Times New Roman"/>
+          <w:color w:val="FF0000"/>
+        </w:rPr>
+      </w:pPr>
+      <w:r>
+        <w:rPr>
+          <w:rFonts w:ascii="Times New Roman" w:hAnsi="Times New Roman" w:cs="Times New Roman"/>
+          <w:color w:val="FF0000"/>
+        </w:rPr>
+        <w:t>0</w:t>
+      </w:r>
+      <w:r>
+        <w:rPr>
+          <w:rFonts w:ascii="Times New Roman" w:hAnsi="Times New Roman" w:cs="Times New Roman"/>
+          <w:color w:val="FF0000"/>
+        </w:rPr>
+        <w:t>3</w:t>
+      </w:r>
+      <w:r>
+        <w:rPr>
+          <w:rFonts w:ascii="Times New Roman" w:hAnsi="Times New Roman" w:cs="Times New Roman"/>
+          <w:color w:val="FF0000"/>
         </w:rPr>
         <w:t>/</w:t>
       </w:r>
       <w:r>
         <w:rPr>
           <w:rFonts w:ascii="Times New Roman" w:hAnsi="Times New Roman" w:cs="Times New Roman"/>
-        </w:rPr>
-        <w:t>08/2016</w:t>
+          <w:color w:val="FF0000"/>
+        </w:rPr>
+        <w:t>2</w:t>
+      </w:r>
+      <w:r>
+        <w:rPr>
+          <w:rFonts w:ascii="Times New Roman" w:hAnsi="Times New Roman" w:cs="Times New Roman"/>
+          <w:color w:val="FF0000"/>
+        </w:rPr>
+        <w:t>8/2016</w:t>
       </w:r>
     </w:p>
     <w:p>
@@ -601,14 +621,7 @@
         <w:rPr>
           <w:rFonts w:ascii="Times New Roman" w:hAnsi="Times New Roman" w:cs="Times New Roman"/>
         </w:rPr>
-        <w:t>1.0 Introduction</w:t>
-      </w:r>
-      <w:proofErr w:type="gramStart"/>
-      <w:r>
-        <w:rPr>
-          <w:rFonts w:ascii="Times New Roman" w:hAnsi="Times New Roman" w:cs="Times New Roman"/>
-        </w:rPr>
-        <w:t>……..…...</w:t>
+        <w:t>1.0 Introduction……..…...</w:t>
       </w:r>
       <w:r>
         <w:rPr>
@@ -622,7 +635,6 @@
         </w:rPr>
         <w:t>....1</w:t>
       </w:r>
-      <w:proofErr w:type="gramEnd"/>
     </w:p>
     <w:p>
       <w:pPr>
@@ -692,9 +704,20 @@
         <w:rPr>
           <w:rFonts w:ascii="Times New Roman" w:hAnsi="Times New Roman" w:cs="Times New Roman"/>
         </w:rPr>
-        <w:t>Notation</w:t>
-      </w:r>
-      <w:proofErr w:type="gramStart"/>
+        <w:t>Notation……</w:t>
+      </w:r>
+      <w:r>
+        <w:rPr>
+          <w:rFonts w:ascii="Times New Roman" w:hAnsi="Times New Roman" w:cs="Times New Roman"/>
+        </w:rPr>
+        <w:t>………....</w:t>
+      </w:r>
+      <w:r>
+        <w:rPr>
+          <w:rFonts w:ascii="Times New Roman" w:hAnsi="Times New Roman" w:cs="Times New Roman"/>
+        </w:rPr>
+        <w:t>………………………………</w:t>
+      </w:r>
       <w:r>
         <w:rPr>
           <w:rFonts w:ascii="Times New Roman" w:hAnsi="Times New Roman" w:cs="Times New Roman"/>
@@ -705,24 +728,6 @@
         <w:rPr>
           <w:rFonts w:ascii="Times New Roman" w:hAnsi="Times New Roman" w:cs="Times New Roman"/>
         </w:rPr>
-        <w:t>………....</w:t>
-      </w:r>
-      <w:r>
-        <w:rPr>
-          <w:rFonts w:ascii="Times New Roman" w:hAnsi="Times New Roman" w:cs="Times New Roman"/>
-        </w:rPr>
-        <w:t>………………………………</w:t>
-      </w:r>
-      <w:r>
-        <w:rPr>
-          <w:rFonts w:ascii="Times New Roman" w:hAnsi="Times New Roman" w:cs="Times New Roman"/>
-        </w:rPr>
-        <w:t>……</w:t>
-      </w:r>
-      <w:r>
-        <w:rPr>
-          <w:rFonts w:ascii="Times New Roman" w:hAnsi="Times New Roman" w:cs="Times New Roman"/>
-        </w:rPr>
         <w:t>..</w:t>
       </w:r>
       <w:r>
@@ -735,14 +740,7 @@
         <w:rPr>
           <w:rFonts w:ascii="Times New Roman" w:hAnsi="Times New Roman" w:cs="Times New Roman"/>
         </w:rPr>
-        <w:t>.</w:t>
-      </w:r>
-      <w:proofErr w:type="gramEnd"/>
-      <w:r>
-        <w:rPr>
-          <w:rFonts w:ascii="Times New Roman" w:hAnsi="Times New Roman" w:cs="Times New Roman"/>
-        </w:rPr>
-        <w:t>1</w:t>
+        <w:t>.1</w:t>
       </w:r>
       <w:r>
         <w:rPr>
@@ -1357,8 +1355,16 @@
               <w:cnfStyle w:val="000000000000" w:firstRow="0" w:lastRow="0" w:firstColumn="0" w:lastColumn="0" w:oddVBand="0" w:evenVBand="0" w:oddHBand="0" w:evenHBand="0" w:firstRowFirstColumn="0" w:firstRowLastColumn="0" w:lastRowFirstColumn="0" w:lastRowLastColumn="0"/>
               <w:rPr>
                 <w:rFonts w:ascii="Times New Roman" w:hAnsi="Times New Roman" w:cs="Times New Roman"/>
+                <w:color w:val="FF0000"/>
               </w:rPr>
             </w:pPr>
+            <w:r>
+              <w:rPr>
+                <w:rFonts w:ascii="Times New Roman" w:hAnsi="Times New Roman" w:cs="Times New Roman"/>
+                <w:color w:val="FF0000"/>
+              </w:rPr>
+              <w:t>Jennifer Li</w:t>
+            </w:r>
           </w:p>
         </w:tc>
         <w:tc>
@@ -1437,8 +1443,16 @@
               <w:cnfStyle w:val="000000100000" w:firstRow="0" w:lastRow="0" w:firstColumn="0" w:lastColumn="0" w:oddVBand="0" w:evenVBand="0" w:oddHBand="1" w:evenHBand="0" w:firstRowFirstColumn="0" w:firstRowLastColumn="0" w:lastRowFirstColumn="0" w:lastRowLastColumn="0"/>
               <w:rPr>
                 <w:rFonts w:ascii="Times New Roman" w:hAnsi="Times New Roman" w:cs="Times New Roman"/>
+                <w:color w:val="FF0000"/>
               </w:rPr>
             </w:pPr>
+            <w:r>
+              <w:rPr>
+                <w:rFonts w:ascii="Times New Roman" w:hAnsi="Times New Roman" w:cs="Times New Roman"/>
+                <w:color w:val="FF0000"/>
+              </w:rPr>
+              <w:t>Jennifer Li</w:t>
+            </w:r>
           </w:p>
         </w:tc>
         <w:tc>
@@ -1530,8 +1544,16 @@
               <w:cnfStyle w:val="000000000000" w:firstRow="0" w:lastRow="0" w:firstColumn="0" w:lastColumn="0" w:oddVBand="0" w:evenVBand="0" w:oddHBand="0" w:evenHBand="0" w:firstRowFirstColumn="0" w:firstRowLastColumn="0" w:lastRowFirstColumn="0" w:lastRowLastColumn="0"/>
               <w:rPr>
                 <w:rFonts w:ascii="Times New Roman" w:hAnsi="Times New Roman" w:cs="Times New Roman"/>
+                <w:color w:val="FF0000"/>
               </w:rPr>
             </w:pPr>
+            <w:r>
+              <w:rPr>
+                <w:rFonts w:ascii="Times New Roman" w:hAnsi="Times New Roman" w:cs="Times New Roman"/>
+                <w:color w:val="FF0000"/>
+              </w:rPr>
+              <w:t>Jennifer Li</w:t>
+            </w:r>
           </w:p>
         </w:tc>
         <w:tc>
@@ -1611,7 +1633,7 @@
               <w:rPr>
                 <w:rFonts w:ascii="Times New Roman" w:hAnsi="Times New Roman" w:cs="Times New Roman"/>
               </w:rPr>
-              <w:t xml:space="preserve">Diagrams created by Tyler </w:t>
+              <w:t xml:space="preserve">Tyler </w:t>
             </w:r>
             <w:r>
               <w:rPr>
@@ -1712,19 +1734,15 @@
               <w:cnfStyle w:val="000000000000" w:firstRow="0" w:lastRow="0" w:firstColumn="0" w:lastColumn="0" w:oddVBand="0" w:evenVBand="0" w:oddHBand="0" w:evenHBand="0" w:firstRowFirstColumn="0" w:firstRowLastColumn="0" w:lastRowFirstColumn="0" w:lastRowLastColumn="0"/>
               <w:rPr>
                 <w:rFonts w:ascii="Times New Roman" w:hAnsi="Times New Roman" w:cs="Times New Roman"/>
+                <w:color w:val="FF0000"/>
               </w:rPr>
             </w:pPr>
             <w:r>
               <w:rPr>
                 <w:rFonts w:ascii="Times New Roman" w:hAnsi="Times New Roman" w:cs="Times New Roman"/>
-              </w:rPr>
-              <w:t xml:space="preserve">Diagrams created by Tyler </w:t>
-            </w:r>
-            <w:r>
-              <w:rPr>
-                <w:rFonts w:ascii="Times New Roman" w:hAnsi="Times New Roman" w:cs="Times New Roman"/>
-              </w:rPr>
-              <w:t>Mariano</w:t>
+                <w:color w:val="FF0000"/>
+              </w:rPr>
+              <w:t>Tyler Mariano</w:t>
             </w:r>
           </w:p>
         </w:tc>
@@ -1744,19 +1762,7 @@
               <w:rPr>
                 <w:rFonts w:ascii="Times New Roman" w:hAnsi="Times New Roman" w:cs="Times New Roman"/>
               </w:rPr>
-              <w:t>Added the Diagr</w:t>
-            </w:r>
-            <w:r>
-              <w:rPr>
-                <w:rFonts w:ascii="Times New Roman" w:hAnsi="Times New Roman" w:cs="Times New Roman"/>
-              </w:rPr>
-              <w:t>ams in section 3</w:t>
-            </w:r>
-            <w:r>
-              <w:rPr>
-                <w:rFonts w:ascii="Times New Roman" w:hAnsi="Times New Roman" w:cs="Times New Roman"/>
-              </w:rPr>
-              <w:t>.2.</w:t>
+              <w:t>Added the Diagrams in section 3.2.</w:t>
             </w:r>
           </w:p>
         </w:tc>
@@ -1813,6 +1819,18 @@
                 <w:rFonts w:ascii="Times New Roman" w:hAnsi="Times New Roman" w:cs="Times New Roman"/>
               </w:rPr>
             </w:pPr>
+            <w:r>
+              <w:rPr>
+                <w:rFonts w:ascii="Times New Roman" w:hAnsi="Times New Roman" w:cs="Times New Roman"/>
+              </w:rPr>
+              <w:t xml:space="preserve">Tyler </w:t>
+            </w:r>
+            <w:r>
+              <w:rPr>
+                <w:rFonts w:ascii="Times New Roman" w:hAnsi="Times New Roman" w:cs="Times New Roman"/>
+              </w:rPr>
+              <w:t>Mariano</w:t>
+            </w:r>
           </w:p>
         </w:tc>
         <w:tc>
@@ -1856,6 +1874,101 @@
           </w:p>
         </w:tc>
       </w:tr>
+      <w:tr>
+        <w:trPr>
+          <w:trHeight w:val="324"/>
+        </w:trPr>
+        <w:tc>
+          <w:tcPr>
+            <w:cnfStyle w:val="001000000000" w:firstRow="0" w:lastRow="0" w:firstColumn="1" w:lastColumn="0" w:oddVBand="0" w:evenVBand="0" w:oddHBand="0" w:evenHBand="0" w:firstRowFirstColumn="0" w:firstRowLastColumn="0" w:lastRowFirstColumn="0" w:lastRowLastColumn="0"/>
+            <w:tcW w:w="954" w:type="pct"/>
+          </w:tcPr>
+          <w:p>
+            <w:pPr>
+              <w:jc w:val="center"/>
+              <w:rPr>
+                <w:rFonts w:ascii="Times New Roman" w:hAnsi="Times New Roman" w:cs="Times New Roman"/>
+                <w:b w:val="0"/>
+                <w:color w:val="FF0000"/>
+              </w:rPr>
+            </w:pPr>
+            <w:r>
+              <w:rPr>
+                <w:rFonts w:ascii="Times New Roman" w:hAnsi="Times New Roman" w:cs="Times New Roman"/>
+                <w:b w:val="0"/>
+                <w:color w:val="FF0000"/>
+              </w:rPr>
+              <w:t>2.0</w:t>
+            </w:r>
+          </w:p>
+        </w:tc>
+        <w:tc>
+          <w:tcPr>
+            <w:tcW w:w="1228" w:type="pct"/>
+          </w:tcPr>
+          <w:p>
+            <w:pPr>
+              <w:jc w:val="center"/>
+              <w:cnfStyle w:val="000000000000" w:firstRow="0" w:lastRow="0" w:firstColumn="0" w:lastColumn="0" w:oddVBand="0" w:evenVBand="0" w:oddHBand="0" w:evenHBand="0" w:firstRowFirstColumn="0" w:firstRowLastColumn="0" w:lastRowFirstColumn="0" w:lastRowLastColumn="0"/>
+              <w:rPr>
+                <w:rFonts w:ascii="Times New Roman" w:hAnsi="Times New Roman" w:cs="Times New Roman"/>
+                <w:color w:val="FF0000"/>
+              </w:rPr>
+            </w:pPr>
+            <w:r>
+              <w:rPr>
+                <w:rFonts w:ascii="Times New Roman" w:hAnsi="Times New Roman" w:cs="Times New Roman"/>
+                <w:color w:val="FF0000"/>
+              </w:rPr>
+              <w:t>Tyler Mariano</w:t>
+            </w:r>
+          </w:p>
+        </w:tc>
+        <w:tc>
+          <w:tcPr>
+            <w:tcW w:w="1446" w:type="pct"/>
+          </w:tcPr>
+          <w:p>
+            <w:pPr>
+              <w:jc w:val="center"/>
+              <w:cnfStyle w:val="000000000000" w:firstRow="0" w:lastRow="0" w:firstColumn="0" w:lastColumn="0" w:oddVBand="0" w:evenVBand="0" w:oddHBand="0" w:evenHBand="0" w:firstRowFirstColumn="0" w:firstRowLastColumn="0" w:lastRowFirstColumn="0" w:lastRowLastColumn="0"/>
+              <w:rPr>
+                <w:rFonts w:ascii="Times New Roman" w:hAnsi="Times New Roman" w:cs="Times New Roman"/>
+                <w:color w:val="FF0000"/>
+              </w:rPr>
+            </w:pPr>
+            <w:r>
+              <w:rPr>
+                <w:rFonts w:ascii="Times New Roman" w:hAnsi="Times New Roman" w:cs="Times New Roman"/>
+                <w:color w:val="FF0000"/>
+              </w:rPr>
+              <w:t>Made Dr. Tan’s edits.</w:t>
+            </w:r>
+          </w:p>
+        </w:tc>
+        <w:tc>
+          <w:tcPr>
+            <w:tcW w:w="1372" w:type="pct"/>
+          </w:tcPr>
+          <w:p>
+            <w:pPr>
+              <w:jc w:val="center"/>
+              <w:cnfStyle w:val="000000000000" w:firstRow="0" w:lastRow="0" w:firstColumn="0" w:lastColumn="0" w:oddVBand="0" w:evenVBand="0" w:oddHBand="0" w:evenHBand="0" w:firstRowFirstColumn="0" w:firstRowLastColumn="0" w:lastRowFirstColumn="0" w:lastRowLastColumn="0"/>
+              <w:rPr>
+                <w:rFonts w:ascii="Times New Roman" w:hAnsi="Times New Roman" w:cs="Times New Roman"/>
+                <w:color w:val="FF0000"/>
+              </w:rPr>
+            </w:pPr>
+            <w:r>
+              <w:rPr>
+                <w:rFonts w:ascii="Times New Roman" w:hAnsi="Times New Roman" w:cs="Times New Roman"/>
+                <w:color w:val="FF0000"/>
+              </w:rPr>
+              <w:t>03/25/16</w:t>
+            </w:r>
+          </w:p>
+        </w:tc>
+      </w:tr>
     </w:tbl>
     <w:p>
       <w:pPr>
@@ -2002,6 +2115,19 @@
       <w:r>
         <w:rPr>
           <w:rFonts w:ascii="Times New Roman" w:hAnsi="Times New Roman" w:cs="Times New Roman"/>
+          <w:color w:val="FF0000"/>
+        </w:rPr>
+        <w:t>Unified Modeling Language</w:t>
+      </w:r>
+      <w:r>
+        <w:rPr>
+          <w:rFonts w:ascii="Times New Roman" w:hAnsi="Times New Roman" w:cs="Times New Roman"/>
+        </w:rPr>
+        <w:t xml:space="preserve"> diagrams, or </w:t>
+      </w:r>
+      <w:r>
+        <w:rPr>
+          <w:rFonts w:ascii="Times New Roman" w:hAnsi="Times New Roman" w:cs="Times New Roman"/>
         </w:rPr>
         <w:t>UML diagrams, the sequence diagram and design class diagram.</w:t>
       </w:r>
@@ -2021,7 +2147,71 @@
         <w:rPr>
           <w:rFonts w:ascii="Times New Roman" w:hAnsi="Times New Roman" w:cs="Times New Roman"/>
         </w:rPr>
-        <w:t xml:space="preserve"> in a presented scenario. The sequence diagram generally describes the interaction of an illustrated scenario. While, the design class diagram </w:t>
+        <w:t xml:space="preserve"> in a presented scenario. The sequence diagram generally describes </w:t>
+      </w:r>
+      <w:r>
+        <w:rPr>
+          <w:rFonts w:ascii="Times New Roman" w:hAnsi="Times New Roman" w:cs="Times New Roman"/>
+          <w:color w:val="FF0000"/>
+        </w:rPr>
+        <w:t>an actor’s</w:t>
+      </w:r>
+      <w:r>
+        <w:rPr>
+          <w:rFonts w:ascii="Times New Roman" w:hAnsi="Times New Roman" w:cs="Times New Roman"/>
+          <w:color w:val="FF0000"/>
+        </w:rPr>
+        <w:t xml:space="preserve"> interaction </w:t>
+      </w:r>
+      <w:r>
+        <w:rPr>
+          <w:rFonts w:ascii="Times New Roman" w:hAnsi="Times New Roman" w:cs="Times New Roman"/>
+          <w:color w:val="FF0000"/>
+        </w:rPr>
+        <w:t>with the system via a visual diagram representing</w:t>
+      </w:r>
+      <w:r>
+        <w:rPr>
+          <w:rFonts w:ascii="Times New Roman" w:hAnsi="Times New Roman" w:cs="Times New Roman"/>
+        </w:rPr>
+        <w:t xml:space="preserve"> a</w:t>
+      </w:r>
+      <w:r>
+        <w:rPr>
+          <w:rFonts w:ascii="Times New Roman" w:hAnsi="Times New Roman" w:cs="Times New Roman"/>
+        </w:rPr>
+        <w:t xml:space="preserve"> </w:t>
+      </w:r>
+      <w:r>
+        <w:rPr>
+          <w:rFonts w:ascii="Times New Roman" w:hAnsi="Times New Roman" w:cs="Times New Roman"/>
+          <w:color w:val="FF0000"/>
+        </w:rPr>
+        <w:t>scenario</w:t>
+      </w:r>
+      <w:r>
+        <w:rPr>
+          <w:rFonts w:ascii="Times New Roman" w:hAnsi="Times New Roman" w:cs="Times New Roman"/>
+        </w:rPr>
+        <w:t xml:space="preserve"> specific to the system</w:t>
+      </w:r>
+      <w:r>
+        <w:rPr>
+          <w:rFonts w:ascii="Times New Roman" w:hAnsi="Times New Roman" w:cs="Times New Roman"/>
+        </w:rPr>
+        <w:t xml:space="preserve">. </w:t>
+      </w:r>
+      <w:r>
+        <w:rPr>
+          <w:rFonts w:ascii="Times New Roman" w:hAnsi="Times New Roman" w:cs="Times New Roman"/>
+        </w:rPr>
+        <w:t>The</w:t>
+      </w:r>
+      <w:r>
+        <w:rPr>
+          <w:rFonts w:ascii="Times New Roman" w:hAnsi="Times New Roman" w:cs="Times New Roman"/>
+        </w:rPr>
+        <w:t xml:space="preserve"> design class diagram </w:t>
       </w:r>
       <w:r>
         <w:rPr>
@@ -2270,8 +2460,22 @@
       <w:r>
         <w:rPr>
           <w:rFonts w:ascii="Times New Roman" w:hAnsi="Times New Roman" w:cs="Times New Roman"/>
-        </w:rPr>
-        <w:t>sequence diagrams.</w:t>
+          <w:color w:val="FF0000"/>
+        </w:rPr>
+        <w:t>sequence d</w:t>
+      </w:r>
+      <w:r>
+        <w:rPr>
+          <w:rFonts w:ascii="Times New Roman" w:hAnsi="Times New Roman" w:cs="Times New Roman"/>
+          <w:color w:val="FF0000"/>
+        </w:rPr>
+        <w:t>iagrams</w:t>
+      </w:r>
+      <w:r>
+        <w:rPr>
+          <w:rFonts w:ascii="Times New Roman" w:hAnsi="Times New Roman" w:cs="Times New Roman"/>
+        </w:rPr>
+        <w:t>.</w:t>
       </w:r>
       <w:r>
         <w:rPr>
@@ -2282,20 +2486,36 @@
       <w:r>
         <w:rPr>
           <w:rFonts w:ascii="Times New Roman" w:hAnsi="Times New Roman" w:cs="Times New Roman"/>
+          <w:color w:val="FF0000"/>
         </w:rPr>
         <w:t>sequence</w:t>
       </w:r>
       <w:r>
         <w:rPr>
           <w:rFonts w:ascii="Times New Roman" w:hAnsi="Times New Roman" w:cs="Times New Roman"/>
+          <w:color w:val="FF0000"/>
         </w:rPr>
         <w:t xml:space="preserve"> </w:t>
       </w:r>
       <w:r>
         <w:rPr>
           <w:rFonts w:ascii="Times New Roman" w:hAnsi="Times New Roman" w:cs="Times New Roman"/>
-        </w:rPr>
-        <w:t xml:space="preserve">Diagram, </w:t>
+          <w:color w:val="FF0000"/>
+        </w:rPr>
+        <w:t>d</w:t>
+      </w:r>
+      <w:r>
+        <w:rPr>
+          <w:rFonts w:ascii="Times New Roman" w:hAnsi="Times New Roman" w:cs="Times New Roman"/>
+          <w:color w:val="FF0000"/>
+        </w:rPr>
+        <w:t>iagram</w:t>
+      </w:r>
+      <w:r>
+        <w:rPr>
+          <w:rFonts w:ascii="Times New Roman" w:hAnsi="Times New Roman" w:cs="Times New Roman"/>
+        </w:rPr>
+        <w:t xml:space="preserve">, </w:t>
       </w:r>
       <w:r>
         <w:rPr>
@@ -2307,7 +2527,19 @@
         <w:rPr>
           <w:rFonts w:ascii="Times New Roman" w:hAnsi="Times New Roman" w:cs="Times New Roman"/>
         </w:rPr>
-        <w:t>figure is used to represent the actor that has a specific role. A rectangular box that contains “</w:t>
+        <w:t xml:space="preserve">figure is used to represent the actor that has a specific role. A rectangular box </w:t>
+      </w:r>
+      <w:r>
+        <w:rPr>
+          <w:rFonts w:ascii="Times New Roman" w:hAnsi="Times New Roman" w:cs="Times New Roman"/>
+        </w:rPr>
+        <w:t xml:space="preserve">containing the word </w:t>
+      </w:r>
+      <w:r>
+        <w:rPr>
+          <w:rFonts w:ascii="Times New Roman" w:hAnsi="Times New Roman" w:cs="Times New Roman"/>
+        </w:rPr>
+        <w:t>“</w:t>
       </w:r>
       <w:proofErr w:type="gramStart"/>
       <w:r>
@@ -2333,7 +2565,25 @@
         <w:rPr>
           <w:rFonts w:ascii="Times New Roman" w:hAnsi="Times New Roman" w:cs="Times New Roman"/>
         </w:rPr>
-        <w:t>,</w:t>
+        <w:t xml:space="preserve"> is used to represent </w:t>
+      </w:r>
+      <w:r>
+        <w:rPr>
+          <w:rFonts w:ascii="Times New Roman" w:hAnsi="Times New Roman" w:cs="Times New Roman"/>
+        </w:rPr>
+        <w:t xml:space="preserve">the control </w:t>
+      </w:r>
+      <w:r>
+        <w:rPr>
+          <w:rFonts w:ascii="Times New Roman" w:hAnsi="Times New Roman" w:cs="Times New Roman"/>
+        </w:rPr>
+        <w:t xml:space="preserve">object of </w:t>
+      </w:r>
+      <w:r>
+        <w:rPr>
+          <w:rFonts w:ascii="Times New Roman" w:hAnsi="Times New Roman" w:cs="Times New Roman"/>
+        </w:rPr>
+        <w:t>system.</w:t>
       </w:r>
       <w:r>
         <w:rPr>
@@ -2345,19 +2595,13 @@
         <w:rPr>
           <w:rFonts w:ascii="Times New Roman" w:hAnsi="Times New Roman" w:cs="Times New Roman"/>
         </w:rPr>
-        <w:t xml:space="preserve">represents the control </w:t>
-      </w:r>
-      <w:r>
-        <w:rPr>
-          <w:rFonts w:ascii="Times New Roman" w:hAnsi="Times New Roman" w:cs="Times New Roman"/>
-        </w:rPr>
-        <w:t xml:space="preserve">object of </w:t>
-      </w:r>
-      <w:r>
-        <w:rPr>
-          <w:rFonts w:ascii="Times New Roman" w:hAnsi="Times New Roman" w:cs="Times New Roman"/>
-        </w:rPr>
-        <w:t>system; that will route the passed in parameters to the appropriate object</w:t>
+        <w:t>This</w:t>
+      </w:r>
+      <w:r>
+        <w:rPr>
+          <w:rFonts w:ascii="Times New Roman" w:hAnsi="Times New Roman" w:cs="Times New Roman"/>
+        </w:rPr>
+        <w:t xml:space="preserve"> will route the passed in parameters to the appropriate object</w:t>
       </w:r>
       <w:r>
         <w:rPr>
@@ -2389,7 +2633,7 @@
         <w:rPr>
           <w:rFonts w:ascii="Times New Roman" w:hAnsi="Times New Roman" w:cs="Times New Roman"/>
         </w:rPr>
-        <w:t>”,</w:t>
+        <w:t>”</w:t>
       </w:r>
       <w:r>
         <w:rPr>
@@ -2413,39 +2657,210 @@
         <w:rPr>
           <w:rFonts w:ascii="Times New Roman" w:hAnsi="Times New Roman" w:cs="Times New Roman"/>
         </w:rPr>
-        <w:t xml:space="preserve">; that will collaborate with the database. </w:t>
-      </w:r>
-      <w:r>
-        <w:rPr>
-          <w:rFonts w:ascii="Times New Roman" w:hAnsi="Times New Roman" w:cs="Times New Roman"/>
-        </w:rPr>
-        <w:t>The other rectangular boxes that contain “</w:t>
+        <w:t>.</w:t>
+      </w:r>
+      <w:r>
+        <w:rPr>
+          <w:rFonts w:ascii="Times New Roman" w:hAnsi="Times New Roman" w:cs="Times New Roman"/>
+        </w:rPr>
+        <w:t xml:space="preserve"> </w:t>
+      </w:r>
+      <w:r>
+        <w:rPr>
+          <w:rFonts w:ascii="Times New Roman" w:hAnsi="Times New Roman" w:cs="Times New Roman"/>
+        </w:rPr>
+        <w:t xml:space="preserve">This boundary object </w:t>
+      </w:r>
+      <w:r>
+        <w:rPr>
+          <w:rFonts w:ascii="Times New Roman" w:hAnsi="Times New Roman" w:cs="Times New Roman"/>
+        </w:rPr>
+        <w:t xml:space="preserve">will collaborate with the database. </w:t>
+      </w:r>
+      <w:r>
+        <w:rPr>
+          <w:rFonts w:ascii="Times New Roman" w:hAnsi="Times New Roman" w:cs="Times New Roman"/>
+        </w:rPr>
+        <w:t>The other rectangular boxes that cont</w:t>
+      </w:r>
+      <w:r>
+        <w:rPr>
+          <w:rFonts w:ascii="Times New Roman" w:hAnsi="Times New Roman" w:cs="Times New Roman"/>
+        </w:rPr>
+        <w:t>ain “:Object 1” and “:Object 2”</w:t>
+      </w:r>
+      <w:r>
+        <w:rPr>
+          <w:rFonts w:ascii="Times New Roman" w:hAnsi="Times New Roman" w:cs="Times New Roman"/>
+        </w:rPr>
+        <w:t xml:space="preserve"> are </w:t>
+      </w:r>
+      <w:r>
+        <w:rPr>
+          <w:rFonts w:ascii="Times New Roman" w:hAnsi="Times New Roman" w:cs="Times New Roman"/>
+        </w:rPr>
+        <w:t>problem domain objects</w:t>
+      </w:r>
+      <w:r>
+        <w:rPr>
+          <w:rFonts w:ascii="Times New Roman" w:hAnsi="Times New Roman" w:cs="Times New Roman"/>
+        </w:rPr>
+        <w:t xml:space="preserve"> that represent classes within the system</w:t>
+      </w:r>
+      <w:r>
+        <w:rPr>
+          <w:rFonts w:ascii="Times New Roman" w:hAnsi="Times New Roman" w:cs="Times New Roman"/>
+        </w:rPr>
+        <w:t>.</w:t>
+      </w:r>
+      <w:r>
+        <w:rPr>
+          <w:rFonts w:ascii="Times New Roman" w:hAnsi="Times New Roman" w:cs="Times New Roman"/>
+        </w:rPr>
+        <w:t xml:space="preserve"> </w:t>
+      </w:r>
+    </w:p>
+    <w:p>
+      <w:pPr>
+        <w:rPr>
+          <w:rFonts w:ascii="Times New Roman" w:hAnsi="Times New Roman" w:cs="Times New Roman"/>
+        </w:rPr>
+      </w:pPr>
+    </w:p>
+    <w:p>
+      <w:pPr>
+        <w:jc w:val="both"/>
+        <w:rPr>
+          <w:rFonts w:ascii="Times New Roman" w:hAnsi="Times New Roman" w:cs="Times New Roman"/>
+        </w:rPr>
+      </w:pPr>
+      <w:r>
+        <w:rPr>
+          <w:rFonts w:ascii="Times New Roman" w:hAnsi="Times New Roman" w:cs="Times New Roman"/>
+        </w:rPr>
+        <w:t>The diagram also contains two types of arrowed lines. The first arrowed line is a solid arrowed line pointing to the system, rep</w:t>
+      </w:r>
+      <w:r>
+        <w:rPr>
+          <w:rFonts w:ascii="Times New Roman" w:hAnsi="Times New Roman" w:cs="Times New Roman"/>
+        </w:rPr>
+        <w:t>resenting the sent input message</w:t>
+      </w:r>
+      <w:r>
+        <w:rPr>
+          <w:rFonts w:ascii="Times New Roman" w:hAnsi="Times New Roman" w:cs="Times New Roman"/>
+        </w:rPr>
+        <w:t>. The second arrowed line is a dashed lined arrow</w:t>
+      </w:r>
+      <w:r>
+        <w:rPr>
+          <w:rFonts w:ascii="Times New Roman" w:hAnsi="Times New Roman" w:cs="Times New Roman"/>
+        </w:rPr>
+        <w:t xml:space="preserve"> that represents </w:t>
+      </w:r>
+      <w:r>
+        <w:rPr>
+          <w:rFonts w:ascii="Times New Roman" w:hAnsi="Times New Roman" w:cs="Times New Roman"/>
+        </w:rPr>
+        <w:t xml:space="preserve">the output message. </w:t>
+      </w:r>
+    </w:p>
+    <w:p>
+      <w:pPr>
+        <w:rPr>
+          <w:rFonts w:ascii="Times New Roman" w:hAnsi="Times New Roman" w:cs="Times New Roman"/>
+          <w:color w:val="FF0000"/>
+        </w:rPr>
+      </w:pPr>
+    </w:p>
+    <w:p>
+      <w:pPr>
+        <w:jc w:val="both"/>
+        <w:rPr>
+          <w:rFonts w:ascii="Times New Roman" w:hAnsi="Times New Roman" w:cs="Times New Roman"/>
+        </w:rPr>
+      </w:pPr>
+      <w:r>
+        <w:rPr>
+          <w:rFonts w:ascii="Times New Roman" w:hAnsi="Times New Roman" w:cs="Times New Roman"/>
+        </w:rPr>
+        <w:t>Last but not least, se</w:t>
+      </w:r>
+      <w:r>
+        <w:rPr>
+          <w:rFonts w:ascii="Times New Roman" w:hAnsi="Times New Roman" w:cs="Times New Roman"/>
+        </w:rPr>
+        <w:t xml:space="preserve">quence diagrams </w:t>
+      </w:r>
+      <w:r>
+        <w:rPr>
+          <w:rFonts w:ascii="Times New Roman" w:hAnsi="Times New Roman" w:cs="Times New Roman"/>
+        </w:rPr>
+        <w:t>have</w:t>
+      </w:r>
+      <w:r>
+        <w:rPr>
+          <w:rFonts w:ascii="Times New Roman" w:hAnsi="Times New Roman" w:cs="Times New Roman"/>
+        </w:rPr>
+        <w:t xml:space="preserve"> two types of </w:t>
       </w:r>
       <w:proofErr w:type="gramStart"/>
       <w:r>
         <w:rPr>
           <w:rFonts w:ascii="Times New Roman" w:hAnsi="Times New Roman" w:cs="Times New Roman"/>
         </w:rPr>
-        <w:t>:Object</w:t>
+        <w:t>life lines</w:t>
       </w:r>
       <w:proofErr w:type="gramEnd"/>
       <w:r>
         <w:rPr>
           <w:rFonts w:ascii="Times New Roman" w:hAnsi="Times New Roman" w:cs="Times New Roman"/>
         </w:rPr>
-        <w:t xml:space="preserve"> 1” and “:Object 2”, are </w:t>
-      </w:r>
-      <w:r>
-        <w:rPr>
-          <w:rFonts w:ascii="Times New Roman" w:hAnsi="Times New Roman" w:cs="Times New Roman"/>
-        </w:rPr>
-        <w:t>problem domain objects</w:t>
-      </w:r>
-      <w:r>
-        <w:rPr>
-          <w:rFonts w:ascii="Times New Roman" w:hAnsi="Times New Roman" w:cs="Times New Roman"/>
-        </w:rPr>
-        <w:t xml:space="preserve"> that represent classes within the system</w:t>
+        <w:t>. The first is a dashed vertical line, a life line or a duration that</w:t>
+      </w:r>
+      <w:r>
+        <w:rPr>
+          <w:rFonts w:ascii="Times New Roman" w:hAnsi="Times New Roman" w:cs="Times New Roman"/>
+        </w:rPr>
+        <w:t xml:space="preserve"> represents the session in which the interactions take place.</w:t>
+      </w:r>
+      <w:r>
+        <w:rPr>
+          <w:rFonts w:ascii="Times New Roman" w:hAnsi="Times New Roman" w:cs="Times New Roman"/>
+        </w:rPr>
+        <w:t xml:space="preserve"> </w:t>
+      </w:r>
+      <w:r>
+        <w:rPr>
+          <w:rFonts w:ascii="Times New Roman" w:hAnsi="Times New Roman" w:cs="Times New Roman"/>
+        </w:rPr>
+        <w:t xml:space="preserve">The second is a long vertical rectangular box, activation life line that represents the life time of a logical function that take place within an object from beginning to end.  </w:t>
+      </w:r>
+    </w:p>
+    <w:p>
+      <w:pPr>
+        <w:rPr>
+          <w:rFonts w:ascii="Times New Roman" w:hAnsi="Times New Roman" w:cs="Times New Roman"/>
+        </w:rPr>
+      </w:pPr>
+    </w:p>
+    <w:p>
+      <w:pPr>
+        <w:rPr>
+          <w:rFonts w:ascii="Times New Roman" w:hAnsi="Times New Roman" w:cs="Times New Roman"/>
+        </w:rPr>
+      </w:pPr>
+      <w:r>
+        <w:rPr>
+          <w:rFonts w:ascii="Times New Roman" w:hAnsi="Times New Roman" w:cs="Times New Roman"/>
+        </w:rPr>
+        <w:t xml:space="preserve">The sequence diagram notation and definitions are displayed </w:t>
+      </w:r>
+      <w:r>
+        <w:rPr>
+          <w:rFonts w:ascii="Times New Roman" w:hAnsi="Times New Roman" w:cs="Times New Roman"/>
+        </w:rPr>
+        <w:t>in Figure 2.1</w:t>
       </w:r>
       <w:r>
         <w:rPr>
@@ -2453,158 +2868,6 @@
         </w:rPr>
         <w:t>.</w:t>
       </w:r>
-      <w:r>
-        <w:rPr>
-          <w:rFonts w:ascii="Times New Roman" w:hAnsi="Times New Roman" w:cs="Times New Roman"/>
-        </w:rPr>
-        <w:t xml:space="preserve"> </w:t>
-      </w:r>
-    </w:p>
-    <w:p>
-      <w:pPr>
-        <w:rPr>
-          <w:rFonts w:ascii="Times New Roman" w:hAnsi="Times New Roman" w:cs="Times New Roman"/>
-        </w:rPr>
-      </w:pPr>
-    </w:p>
-    <w:p>
-      <w:pPr>
-        <w:jc w:val="both"/>
-        <w:rPr>
-          <w:rFonts w:ascii="Times New Roman" w:hAnsi="Times New Roman" w:cs="Times New Roman"/>
-        </w:rPr>
-      </w:pPr>
-      <w:r>
-        <w:rPr>
-          <w:rFonts w:ascii="Times New Roman" w:hAnsi="Times New Roman" w:cs="Times New Roman"/>
-        </w:rPr>
-        <w:t xml:space="preserve">The diagram also contains two types of arrowed lines that </w:t>
-      </w:r>
-      <w:proofErr w:type="gramStart"/>
-      <w:r>
-        <w:rPr>
-          <w:rFonts w:ascii="Times New Roman" w:hAnsi="Times New Roman" w:cs="Times New Roman"/>
-        </w:rPr>
-        <w:t>shows</w:t>
-      </w:r>
-      <w:proofErr w:type="gramEnd"/>
-      <w:r>
-        <w:rPr>
-          <w:rFonts w:ascii="Times New Roman" w:hAnsi="Times New Roman" w:cs="Times New Roman"/>
-        </w:rPr>
-        <w:t xml:space="preserve"> the input and output between the actor and the system. The first arrowed line is a solid arrowed line pointing to the system, representing the sent input message from the actor. The second arrowed line is a dashed lined arrow pointing to the actor, representing the output message sent from the system. </w:t>
-      </w:r>
-    </w:p>
-    <w:p>
-      <w:pPr>
-        <w:rPr>
-          <w:rFonts w:ascii="Times New Roman" w:hAnsi="Times New Roman" w:cs="Times New Roman"/>
-          <w:color w:val="FF0000"/>
-        </w:rPr>
-      </w:pPr>
-    </w:p>
-    <w:p>
-      <w:pPr>
-        <w:jc w:val="both"/>
-        <w:rPr>
-          <w:rFonts w:ascii="Times New Roman" w:hAnsi="Times New Roman" w:cs="Times New Roman"/>
-        </w:rPr>
-      </w:pPr>
-      <w:r>
-        <w:rPr>
-          <w:rFonts w:ascii="Times New Roman" w:hAnsi="Times New Roman" w:cs="Times New Roman"/>
-        </w:rPr>
-        <w:t xml:space="preserve">Last but not least, </w:t>
-      </w:r>
-      <w:proofErr w:type="gramStart"/>
-      <w:r>
-        <w:rPr>
-          <w:rFonts w:ascii="Times New Roman" w:hAnsi="Times New Roman" w:cs="Times New Roman"/>
-        </w:rPr>
-        <w:t>system se</w:t>
-      </w:r>
-      <w:r>
-        <w:rPr>
-          <w:rFonts w:ascii="Times New Roman" w:hAnsi="Times New Roman" w:cs="Times New Roman"/>
-        </w:rPr>
-        <w:t>quence diagrams has</w:t>
-      </w:r>
-      <w:proofErr w:type="gramEnd"/>
-      <w:r>
-        <w:rPr>
-          <w:rFonts w:ascii="Times New Roman" w:hAnsi="Times New Roman" w:cs="Times New Roman"/>
-        </w:rPr>
-        <w:t xml:space="preserve"> two types of life lines. The first is a dashed vertical line, a life line or a duration that</w:t>
-      </w:r>
-      <w:r>
-        <w:rPr>
-          <w:rFonts w:ascii="Times New Roman" w:hAnsi="Times New Roman" w:cs="Times New Roman"/>
-        </w:rPr>
-        <w:t xml:space="preserve"> represents the session in which the interactions take place.</w:t>
-      </w:r>
-      <w:r>
-        <w:rPr>
-          <w:rFonts w:ascii="Times New Roman" w:hAnsi="Times New Roman" w:cs="Times New Roman"/>
-        </w:rPr>
-        <w:t xml:space="preserve"> </w:t>
-      </w:r>
-      <w:r>
-        <w:rPr>
-          <w:rFonts w:ascii="Times New Roman" w:hAnsi="Times New Roman" w:cs="Times New Roman"/>
-        </w:rPr>
-        <w:t xml:space="preserve">The second is a long vertical rectangular box, activation life line that represents the life time of a logical function that take place within an object from beginning to end.  </w:t>
-      </w:r>
-    </w:p>
-    <w:p>
-      <w:pPr>
-        <w:rPr>
-          <w:rFonts w:ascii="Times New Roman" w:hAnsi="Times New Roman" w:cs="Times New Roman"/>
-        </w:rPr>
-      </w:pPr>
-    </w:p>
-    <w:p>
-      <w:pPr>
-        <w:rPr>
-          <w:rFonts w:ascii="Times New Roman" w:hAnsi="Times New Roman" w:cs="Times New Roman"/>
-        </w:rPr>
-      </w:pPr>
-      <w:r>
-        <w:rPr>
-          <w:rFonts w:ascii="Times New Roman" w:hAnsi="Times New Roman" w:cs="Times New Roman"/>
-        </w:rPr>
-        <w:t>The sequence diagram notation and definitions are displayed below</w:t>
-      </w:r>
-      <w:r>
-        <w:rPr>
-          <w:rFonts w:ascii="Times New Roman" w:hAnsi="Times New Roman" w:cs="Times New Roman"/>
-        </w:rPr>
-        <w:t xml:space="preserve"> in </w:t>
-      </w:r>
-      <w:r>
-        <w:rPr>
-          <w:rFonts w:ascii="Times New Roman" w:hAnsi="Times New Roman" w:cs="Times New Roman"/>
-        </w:rPr>
-        <w:t xml:space="preserve">Figure </w:t>
-      </w:r>
-      <w:r>
-        <w:rPr>
-          <w:rFonts w:ascii="Times New Roman" w:hAnsi="Times New Roman" w:cs="Times New Roman"/>
-        </w:rPr>
-        <w:t>2.1</w:t>
-      </w:r>
-      <w:r>
-        <w:rPr>
-          <w:rFonts w:ascii="Times New Roman" w:hAnsi="Times New Roman" w:cs="Times New Roman"/>
-        </w:rPr>
-        <w:t>.</w:t>
-      </w:r>
-    </w:p>
-    <w:p>
-      <w:pPr>
-        <w:rPr>
-          <w:rFonts w:ascii="Times New Roman" w:hAnsi="Times New Roman" w:cs="Times New Roman"/>
-        </w:rPr>
-      </w:pPr>
     </w:p>
     <w:p>
       <w:pPr>
@@ -2684,7 +2947,6 @@
                 <w:sz w:val="28"/>
               </w:rPr>
             </w:pPr>
-            <w:bookmarkStart w:id="0" w:name="_GoBack" w:colFirst="0" w:colLast="1"/>
             <w:r>
               <w:rPr>
                 <w:rFonts w:ascii="Times New Roman" w:hAnsi="Times New Roman" w:cs="Times New Roman"/>
@@ -2721,7 +2983,6 @@
           </w:p>
         </w:tc>
       </w:tr>
-      <w:bookmarkEnd w:id="0"/>
       <w:tr>
         <w:trPr>
           <w:cnfStyle w:val="000000100000" w:firstRow="0" w:lastRow="0" w:firstColumn="0" w:lastColumn="0" w:oddVBand="0" w:evenVBand="0" w:oddHBand="1" w:evenHBand="0" w:firstRowFirstColumn="0" w:firstRowLastColumn="0" w:lastRowFirstColumn="0" w:lastRowLastColumn="0"/>
@@ -2747,10 +3008,9 @@
                 <w:noProof/>
                 <w:sz w:val="32"/>
                 <w:szCs w:val="32"/>
-                <w:lang w:eastAsia="zh-CN"/>
               </w:rPr>
               <w:drawing>
-                <wp:inline distT="0" distB="0" distL="0" distR="0" wp14:anchorId="73DB4FBF" wp14:editId="3F8F52F7">
+                <wp:inline distT="0" distB="0" distL="0" distR="0" wp14:anchorId="2CDF1CD0" wp14:editId="066114B5">
                   <wp:extent cx="755113" cy="895350"/>
                   <wp:effectExtent l="0" t="0" r="6985" b="0"/>
                   <wp:docPr id="3" name="Picture 3"/>
@@ -2868,7 +3128,7 @@
                 <w:b w:val="0"/>
                 <w:bCs w:val="0"/>
               </w:rPr>
-              <w:object w:dxaOrig="1470" w:dyaOrig="690">
+              <w:object w:dxaOrig="1470" w:dyaOrig="690" w14:anchorId="55641F9F">
                 <v:shapetype id="_x0000_t75" coordsize="21600,21600" o:spt="75" o:preferrelative="t" path="m@4@5l@4@11@9@11@9@5xe" filled="f" stroked="f">
                   <v:stroke joinstyle="miter"/>
                   <v:formulas>
@@ -2888,10 +3148,10 @@
                   <v:path o:extrusionok="f" gradientshapeok="t" o:connecttype="rect"/>
                   <o:lock v:ext="edit" aspectratio="t"/>
                 </v:shapetype>
-                <v:shape id="_x0000_i1026" type="#_x0000_t75" style="width:73.35pt;height:34.65pt" o:ole="">
+                <v:shape id="_x0000_i1025" type="#_x0000_t75" style="width:72.9pt;height:34.65pt" o:ole="">
                   <v:imagedata r:id="rId19" o:title=""/>
                 </v:shape>
-                <o:OLEObject Type="Embed" ProgID="PBrush" ShapeID="_x0000_i1026" DrawAspect="Content" ObjectID="_1516298208" r:id="rId20"/>
+                <o:OLEObject Type="Embed" ProgID="PBrush" ShapeID="_x0000_i1025" DrawAspect="Content" ObjectID="_1394263917" r:id="rId20"/>
               </w:object>
             </w:r>
           </w:p>
@@ -2947,11 +3207,11 @@
                 <w:b w:val="0"/>
                 <w:bCs w:val="0"/>
               </w:rPr>
-              <w:object w:dxaOrig="1020" w:dyaOrig="795">
-                <v:shape id="_x0000_i1027" type="#_x0000_t75" style="width:50.95pt;height:40.1pt" o:ole="">
+              <w:object w:dxaOrig="1020" w:dyaOrig="795" w14:anchorId="7D1DF59E">
+                <v:shape id="_x0000_i1026" type="#_x0000_t75" style="width:51.05pt;height:40.1pt" o:ole="">
                   <v:imagedata r:id="rId21" o:title=""/>
                 </v:shape>
-                <o:OLEObject Type="Embed" ProgID="PBrush" ShapeID="_x0000_i1027" DrawAspect="Content" ObjectID="_1516298209" r:id="rId22"/>
+                <o:OLEObject Type="Embed" ProgID="PBrush" ShapeID="_x0000_i1026" DrawAspect="Content" ObjectID="_1394263918" r:id="rId22"/>
               </w:object>
             </w:r>
           </w:p>
@@ -3003,11 +3263,11 @@
                 <w:b w:val="0"/>
                 <w:bCs w:val="0"/>
               </w:rPr>
-              <w:object w:dxaOrig="2985" w:dyaOrig="825">
-                <v:shape id="_x0000_i1028" type="#_x0000_t75" style="width:149.45pt;height:41.45pt" o:ole="">
+              <w:object w:dxaOrig="2985" w:dyaOrig="825" w14:anchorId="0164ACF5">
+                <v:shape id="_x0000_i1027" type="#_x0000_t75" style="width:149.45pt;height:41pt" o:ole="">
                   <v:imagedata r:id="rId23" o:title=""/>
                 </v:shape>
-                <o:OLEObject Type="Embed" ProgID="PBrush" ShapeID="_x0000_i1028" DrawAspect="Content" ObjectID="_1516298210" r:id="rId24"/>
+                <o:OLEObject Type="Embed" ProgID="PBrush" ShapeID="_x0000_i1027" DrawAspect="Content" ObjectID="_1394263919" r:id="rId24"/>
               </w:object>
             </w:r>
           </w:p>
@@ -3064,10 +3324,9 @@
                 <w:noProof/>
                 <w:sz w:val="32"/>
                 <w:szCs w:val="32"/>
-                <w:lang w:eastAsia="zh-CN"/>
               </w:rPr>
               <w:drawing>
-                <wp:inline distT="0" distB="0" distL="0" distR="0" wp14:anchorId="786E9BE1" wp14:editId="465EF1E3">
+                <wp:inline distT="0" distB="0" distL="0" distR="0" wp14:anchorId="0E4BDE8A" wp14:editId="0FA51C12">
                   <wp:extent cx="1989735" cy="304303"/>
                   <wp:effectExtent l="0" t="0" r="0" b="0"/>
                   <wp:docPr id="4" name="Picture 4"/>
@@ -3133,7 +3392,7 @@
                 <w:b/>
                 <w:szCs w:val="32"/>
               </w:rPr>
-              <w:t>Input Arrow</w:t>
+              <w:t>Input</w:t>
             </w:r>
           </w:p>
         </w:tc>
@@ -3164,11 +3423,11 @@
                 <w:b w:val="0"/>
                 <w:bCs w:val="0"/>
               </w:rPr>
-              <w:object w:dxaOrig="3360" w:dyaOrig="795">
-                <v:shape id="_x0000_i1029" type="#_x0000_t75" style="width:149.45pt;height:17.65pt" o:ole="">
+              <w:object w:dxaOrig="3360" w:dyaOrig="795" w14:anchorId="4C32858A">
+                <v:shape id="_x0000_i1028" type="#_x0000_t75" style="width:149.45pt;height:17.3pt" o:ole="">
                   <v:imagedata r:id="rId26" o:title=""/>
                 </v:shape>
-                <o:OLEObject Type="Embed" ProgID="PBrush" ShapeID="_x0000_i1029" DrawAspect="Content" ObjectID="_1516298211" r:id="rId27"/>
+                <o:OLEObject Type="Embed" ProgID="PBrush" ShapeID="_x0000_i1028" DrawAspect="Content" ObjectID="_1394263920" r:id="rId27"/>
               </w:object>
             </w:r>
           </w:p>
@@ -3192,7 +3451,7 @@
                 <w:b/>
                 <w:szCs w:val="32"/>
               </w:rPr>
-              <w:t>Output Arrow</w:t>
+              <w:t>Output</w:t>
             </w:r>
           </w:p>
         </w:tc>
@@ -3224,11 +3483,11 @@
                 <w:b w:val="0"/>
                 <w:bCs w:val="0"/>
               </w:rPr>
-              <w:object w:dxaOrig="465" w:dyaOrig="2025">
-                <v:shape id="_x0000_i1030" type="#_x0000_t75" style="width:29.9pt;height:101.9pt" o:ole="">
+              <w:object w:dxaOrig="465" w:dyaOrig="2025" w14:anchorId="4939DAA8">
+                <v:shape id="_x0000_i1029" type="#_x0000_t75" style="width:30.1pt;height:102.1pt" o:ole="">
                   <v:imagedata r:id="rId28" o:title=""/>
                 </v:shape>
-                <o:OLEObject Type="Embed" ProgID="PBrush" ShapeID="_x0000_i1030" DrawAspect="Content" ObjectID="_1516298212" r:id="rId29"/>
+                <o:OLEObject Type="Embed" ProgID="PBrush" ShapeID="_x0000_i1029" DrawAspect="Content" ObjectID="_1394263921" r:id="rId29"/>
               </w:object>
             </w:r>
           </w:p>
@@ -3283,11 +3542,11 @@
                 <w:b w:val="0"/>
                 <w:bCs w:val="0"/>
               </w:rPr>
-              <w:object w:dxaOrig="510" w:dyaOrig="2115">
-                <v:shape id="_x0000_i1031" type="#_x0000_t75" style="width:33.95pt;height:116.15pt" o:ole="">
+              <w:object w:dxaOrig="510" w:dyaOrig="2115" w14:anchorId="4B86472E">
+                <v:shape id="_x0000_i1030" type="#_x0000_t75" style="width:33.7pt;height:115.75pt" o:ole="">
                   <v:imagedata r:id="rId30" o:title=""/>
                 </v:shape>
-                <o:OLEObject Type="Embed" ProgID="PBrush" ShapeID="_x0000_i1031" DrawAspect="Content" ObjectID="_1516298213" r:id="rId31"/>
+                <o:OLEObject Type="Embed" ProgID="PBrush" ShapeID="_x0000_i1030" DrawAspect="Content" ObjectID="_1394263922" r:id="rId31"/>
               </w:object>
             </w:r>
           </w:p>
@@ -3348,23 +3607,7 @@
           <w:sz w:val="22"/>
           <w:szCs w:val="20"/>
         </w:rPr>
-        <w:t xml:space="preserve">Chart containing </w:t>
-      </w:r>
-      <w:r>
-        <w:rPr>
-          <w:rFonts w:ascii="Times New Roman" w:hAnsi="Times New Roman" w:cs="Times New Roman"/>
-          <w:sz w:val="22"/>
-          <w:szCs w:val="20"/>
-        </w:rPr>
-        <w:t>sequence diagram notation and definitions</w:t>
-      </w:r>
-      <w:r>
-        <w:rPr>
-          <w:rFonts w:ascii="Times New Roman" w:hAnsi="Times New Roman" w:cs="Times New Roman"/>
-          <w:sz w:val="22"/>
-          <w:szCs w:val="20"/>
-        </w:rPr>
-        <w:t xml:space="preserve">. </w:t>
+        <w:t xml:space="preserve">Chart containing sequence diagram notation and definitions. </w:t>
       </w:r>
     </w:p>
     <w:p>
@@ -3421,6 +3664,13 @@
         </w:rPr>
         <w:t xml:space="preserve">The sequence diagram displayed below is the interaction of how the project leader assigns a task to a member. </w:t>
       </w:r>
+      <w:r>
+        <w:rPr>
+          <w:rFonts w:ascii="Times New Roman" w:hAnsi="Times New Roman" w:cs="Times New Roman"/>
+          <w:color w:val="FF0000"/>
+        </w:rPr>
+        <w:t>First, to assign a task a leader must create a task name. Next, the leader must select an assignee from a list of current project members to complete the task. Last, the database will generate an auto incremented identification number or ID.</w:t>
+      </w:r>
     </w:p>
     <w:p>
       <w:pPr>
@@ -3445,10 +3695,9 @@
         <w:rPr>
           <w:rFonts w:ascii="Times New Roman" w:hAnsi="Times New Roman" w:cs="Times New Roman"/>
           <w:noProof/>
-          <w:lang w:eastAsia="zh-CN"/>
         </w:rPr>
         <w:drawing>
-          <wp:inline distT="0" distB="0" distL="0" distR="0" wp14:anchorId="2B7D2C20" wp14:editId="7C128596">
+          <wp:inline distT="0" distB="0" distL="0" distR="0" wp14:anchorId="79659BFB" wp14:editId="4A1DD814">
             <wp:extent cx="5944204" cy="3621024"/>
             <wp:effectExtent l="0" t="0" r="0" b="0"/>
             <wp:docPr id="11" name="Picture 11"/>
@@ -3497,62 +3746,72 @@
         <w:ind w:left="0"/>
         <w:rPr>
           <w:rFonts w:ascii="Times New Roman" w:hAnsi="Times New Roman" w:cs="Times New Roman"/>
+        </w:rPr>
+      </w:pPr>
+      <w:r>
+        <w:rPr>
+          <w:rFonts w:ascii="Times New Roman" w:hAnsi="Times New Roman" w:cs="Times New Roman"/>
+          <w:b/>
+          <w:sz w:val="22"/>
+          <w:szCs w:val="20"/>
+        </w:rPr>
+        <w:t>Figure 2.2</w:t>
+      </w:r>
+      <w:r>
+        <w:rPr>
+          <w:rFonts w:ascii="Times New Roman" w:hAnsi="Times New Roman" w:cs="Times New Roman"/>
+          <w:sz w:val="22"/>
+          <w:szCs w:val="20"/>
+        </w:rPr>
+        <w:t xml:space="preserve"> </w:t>
+      </w:r>
+      <w:r>
+        <w:rPr>
+          <w:rFonts w:ascii="Times New Roman" w:hAnsi="Times New Roman" w:cs="Times New Roman"/>
+          <w:sz w:val="22"/>
+          <w:szCs w:val="20"/>
+        </w:rPr>
+        <w:t xml:space="preserve">– Is a </w:t>
+      </w:r>
+      <w:r>
+        <w:rPr>
+          <w:rFonts w:ascii="Times New Roman" w:hAnsi="Times New Roman" w:cs="Times New Roman"/>
+        </w:rPr>
+        <w:t>sequence diagram displaying the</w:t>
+      </w:r>
+      <w:r>
+        <w:rPr>
+          <w:rFonts w:ascii="Times New Roman" w:hAnsi="Times New Roman" w:cs="Times New Roman"/>
+        </w:rPr>
+        <w:t xml:space="preserve"> interaction of how the project leader assigns a task to a </w:t>
+      </w:r>
+      <w:proofErr w:type="gramStart"/>
+      <w:r>
+        <w:rPr>
+          <w:rFonts w:ascii="Times New Roman" w:hAnsi="Times New Roman" w:cs="Times New Roman"/>
+        </w:rPr>
+        <w:t>member.</w:t>
+      </w:r>
+      <w:proofErr w:type="gramEnd"/>
+      <w:r>
+        <w:rPr>
+          <w:rFonts w:ascii="Times New Roman" w:hAnsi="Times New Roman" w:cs="Times New Roman"/>
+        </w:rPr>
+        <w:t xml:space="preserve"> </w:t>
+      </w:r>
+    </w:p>
+    <w:p>
+      <w:pPr>
+        <w:pStyle w:val="ListParagraph"/>
+        <w:spacing w:before="240"/>
+        <w:ind w:left="0"/>
+        <w:rPr>
+          <w:rFonts w:ascii="Times New Roman" w:hAnsi="Times New Roman" w:cs="Times New Roman"/>
           <w:noProof/>
           <w:sz w:val="28"/>
           <w:lang w:eastAsia="zh-CN"/>
         </w:rPr>
       </w:pPr>
-      <w:r>
-        <w:rPr>
-          <w:rFonts w:ascii="Times New Roman" w:hAnsi="Times New Roman" w:cs="Times New Roman"/>
-          <w:b/>
-          <w:sz w:val="22"/>
-          <w:szCs w:val="20"/>
-        </w:rPr>
-        <w:t xml:space="preserve">Figure </w:t>
-      </w:r>
-      <w:r>
-        <w:rPr>
-          <w:rFonts w:ascii="Times New Roman" w:hAnsi="Times New Roman" w:cs="Times New Roman"/>
-          <w:b/>
-          <w:sz w:val="22"/>
-          <w:szCs w:val="20"/>
-        </w:rPr>
-        <w:t>2</w:t>
-      </w:r>
-      <w:r>
-        <w:rPr>
-          <w:rFonts w:ascii="Times New Roman" w:hAnsi="Times New Roman" w:cs="Times New Roman"/>
-          <w:b/>
-          <w:sz w:val="22"/>
-          <w:szCs w:val="20"/>
-        </w:rPr>
-        <w:t>.2</w:t>
-      </w:r>
-      <w:r>
-        <w:rPr>
-          <w:rFonts w:ascii="Times New Roman" w:hAnsi="Times New Roman" w:cs="Times New Roman"/>
-          <w:sz w:val="22"/>
-          <w:szCs w:val="20"/>
-        </w:rPr>
-        <w:t xml:space="preserve"> </w:t>
-      </w:r>
-      <w:r>
-        <w:rPr>
-          <w:rFonts w:ascii="Times New Roman" w:hAnsi="Times New Roman" w:cs="Times New Roman"/>
-          <w:sz w:val="22"/>
-          <w:szCs w:val="20"/>
-        </w:rPr>
-        <w:t>Sequence</w:t>
-      </w:r>
-      <w:r>
-        <w:rPr>
-          <w:rFonts w:ascii="Times New Roman" w:hAnsi="Times New Roman" w:cs="Times New Roman"/>
-          <w:sz w:val="22"/>
-          <w:szCs w:val="20"/>
-        </w:rPr>
-        <w:t xml:space="preserve"> Diagram using Attribute notation.</w:t>
-      </w:r>
     </w:p>
     <w:p>
       <w:pPr>
@@ -3763,10 +4022,35 @@
         <w:ind w:left="0"/>
         <w:rPr>
           <w:rFonts w:ascii="Times New Roman" w:hAnsi="Times New Roman" w:cs="Times New Roman"/>
-          <w:sz w:val="23"/>
-          <w:szCs w:val="23"/>
-        </w:rPr>
-      </w:pPr>
+          <w:color w:val="FF0000"/>
+        </w:rPr>
+      </w:pPr>
+      <w:r>
+        <w:rPr>
+          <w:rFonts w:ascii="Times New Roman" w:hAnsi="Times New Roman" w:cs="Times New Roman"/>
+        </w:rPr>
+        <w:lastRenderedPageBreak/>
+        <w:t>The sequence diagram displayed below is the interaction of how the project member</w:t>
+      </w:r>
+      <w:r>
+        <w:rPr>
+          <w:rFonts w:ascii="Times New Roman" w:hAnsi="Times New Roman" w:cs="Times New Roman"/>
+        </w:rPr>
+        <w:t xml:space="preserve"> submits a task</w:t>
+      </w:r>
+      <w:r>
+        <w:rPr>
+          <w:rFonts w:ascii="Times New Roman" w:hAnsi="Times New Roman" w:cs="Times New Roman"/>
+        </w:rPr>
+        <w:t xml:space="preserve"> to the project leader for review. </w:t>
+      </w:r>
+      <w:r>
+        <w:rPr>
+          <w:rFonts w:ascii="Times New Roman" w:hAnsi="Times New Roman" w:cs="Times New Roman"/>
+          <w:color w:val="FF0000"/>
+        </w:rPr>
+        <w:t>First, to submit a task a member must login. Next, the member must select a task to complete. Once completed the task will be sent to the leader for review. The leader will review the task and send back a status of complete or will reassign the task to the member to make improvements.</w:t>
+      </w:r>
     </w:p>
     <w:p>
       <w:pPr>
@@ -3775,8 +4059,6 @@
         <w:ind w:left="0"/>
         <w:rPr>
           <w:rFonts w:ascii="Times New Roman" w:hAnsi="Times New Roman" w:cs="Times New Roman"/>
-          <w:sz w:val="23"/>
-          <w:szCs w:val="23"/>
         </w:rPr>
       </w:pPr>
     </w:p>
@@ -3787,79 +4069,15 @@
         <w:ind w:left="0"/>
         <w:rPr>
           <w:rFonts w:ascii="Times New Roman" w:hAnsi="Times New Roman" w:cs="Times New Roman"/>
-          <w:sz w:val="23"/>
-          <w:szCs w:val="23"/>
-        </w:rPr>
-      </w:pPr>
-    </w:p>
-    <w:p>
-      <w:pPr>
-        <w:pStyle w:val="ListParagraph"/>
-        <w:spacing w:before="240"/>
-        <w:ind w:left="0"/>
-        <w:rPr>
-          <w:rFonts w:ascii="Times New Roman" w:hAnsi="Times New Roman" w:cs="Times New Roman"/>
-          <w:sz w:val="23"/>
-          <w:szCs w:val="23"/>
-        </w:rPr>
-      </w:pPr>
-    </w:p>
-    <w:p>
-      <w:pPr>
-        <w:pStyle w:val="ListParagraph"/>
-        <w:spacing w:before="240"/>
-        <w:ind w:left="0"/>
-        <w:rPr>
-          <w:rFonts w:ascii="Times New Roman" w:hAnsi="Times New Roman" w:cs="Times New Roman"/>
-        </w:rPr>
-      </w:pPr>
-      <w:r>
-        <w:rPr>
-          <w:rFonts w:ascii="Times New Roman" w:hAnsi="Times New Roman" w:cs="Times New Roman"/>
-        </w:rPr>
-        <w:lastRenderedPageBreak/>
-        <w:t>The sequence diagram displayed below is the interaction of how the project member</w:t>
-      </w:r>
-      <w:r>
-        <w:rPr>
-          <w:rFonts w:ascii="Times New Roman" w:hAnsi="Times New Roman" w:cs="Times New Roman"/>
-        </w:rPr>
-        <w:t xml:space="preserve"> submits a task</w:t>
-      </w:r>
-      <w:r>
-        <w:rPr>
-          <w:rFonts w:ascii="Times New Roman" w:hAnsi="Times New Roman" w:cs="Times New Roman"/>
-        </w:rPr>
-        <w:t xml:space="preserve"> to the project leader for review. </w:t>
-      </w:r>
-    </w:p>
-    <w:p>
-      <w:pPr>
-        <w:pStyle w:val="ListParagraph"/>
-        <w:spacing w:before="240"/>
-        <w:ind w:left="0"/>
-        <w:rPr>
-          <w:rFonts w:ascii="Times New Roman" w:hAnsi="Times New Roman" w:cs="Times New Roman"/>
-        </w:rPr>
-      </w:pPr>
-    </w:p>
-    <w:p>
-      <w:pPr>
-        <w:pStyle w:val="ListParagraph"/>
-        <w:spacing w:before="240"/>
-        <w:ind w:left="0"/>
-        <w:rPr>
-          <w:rFonts w:ascii="Times New Roman" w:hAnsi="Times New Roman" w:cs="Times New Roman"/>
         </w:rPr>
       </w:pPr>
       <w:r>
         <w:rPr>
           <w:rFonts w:ascii="Times New Roman" w:hAnsi="Times New Roman" w:cs="Times New Roman"/>
           <w:noProof/>
-          <w:lang w:eastAsia="zh-CN"/>
         </w:rPr>
         <w:drawing>
-          <wp:inline distT="0" distB="0" distL="0" distR="0">
+          <wp:inline distT="0" distB="0" distL="0" distR="0" wp14:anchorId="75F766AE" wp14:editId="7BACE8CE">
             <wp:extent cx="5944202" cy="3547872"/>
             <wp:effectExtent l="0" t="0" r="0" b="0"/>
             <wp:docPr id="12" name="Picture 12"/>
@@ -3870,7 +4088,7 @@
               <a:graphicData uri="http://schemas.openxmlformats.org/drawingml/2006/picture">
                 <pic:pic xmlns:pic="http://schemas.openxmlformats.org/drawingml/2006/picture">
                   <pic:nvPicPr>
-                    <pic:cNvPr id="0" name="SubmitTaskDiagram.fw.png"/>
+                    <pic:cNvPr id="1" name="SubmitTaskDiagram.fw.png"/>
                     <pic:cNvPicPr/>
                   </pic:nvPicPr>
                   <pic:blipFill>
@@ -3921,7 +4139,7 @@
           <w:sz w:val="22"/>
           <w:szCs w:val="22"/>
         </w:rPr>
-        <w:t>Figure 2.</w:t>
+        <w:t xml:space="preserve">Figure 2.3 </w:t>
       </w:r>
       <w:r>
         <w:rPr>
@@ -3930,7 +4148,15 @@
           <w:sz w:val="22"/>
           <w:szCs w:val="22"/>
         </w:rPr>
-        <w:t>3</w:t>
+        <w:t xml:space="preserve">– </w:t>
+      </w:r>
+      <w:r>
+        <w:rPr>
+          <w:rFonts w:ascii="Times New Roman" w:hAnsi="Times New Roman" w:cs="Times New Roman"/>
+          <w:sz w:val="22"/>
+          <w:szCs w:val="22"/>
+        </w:rPr>
+        <w:t>Is</w:t>
       </w:r>
       <w:r>
         <w:rPr>
@@ -3947,8 +4173,42 @@
           <w:sz w:val="22"/>
           <w:szCs w:val="22"/>
         </w:rPr>
-        <w:t>Sequence Diagram using Attribute notation.</w:t>
-      </w:r>
+        <w:t>a sequence d</w:t>
+      </w:r>
+      <w:r>
+        <w:rPr>
+          <w:rFonts w:ascii="Times New Roman" w:hAnsi="Times New Roman" w:cs="Times New Roman"/>
+          <w:sz w:val="22"/>
+          <w:szCs w:val="22"/>
+        </w:rPr>
+        <w:t xml:space="preserve">iagram </w:t>
+      </w:r>
+      <w:r>
+        <w:rPr>
+          <w:rFonts w:ascii="Times New Roman" w:hAnsi="Times New Roman" w:cs="Times New Roman"/>
+        </w:rPr>
+        <w:t xml:space="preserve">displaying </w:t>
+      </w:r>
+      <w:r>
+        <w:rPr>
+          <w:rFonts w:ascii="Times New Roman" w:hAnsi="Times New Roman" w:cs="Times New Roman"/>
+        </w:rPr>
+        <w:t xml:space="preserve">the interaction of how the project member submits a task to the project leader for </w:t>
+      </w:r>
+      <w:proofErr w:type="gramStart"/>
+      <w:r>
+        <w:rPr>
+          <w:rFonts w:ascii="Times New Roman" w:hAnsi="Times New Roman" w:cs="Times New Roman"/>
+        </w:rPr>
+        <w:t>review</w:t>
+      </w:r>
+      <w:r>
+        <w:rPr>
+          <w:rFonts w:ascii="Times New Roman" w:hAnsi="Times New Roman" w:cs="Times New Roman"/>
+        </w:rPr>
+        <w:t>.</w:t>
+      </w:r>
+      <w:proofErr w:type="gramEnd"/>
     </w:p>
     <w:p>
       <w:pPr>
@@ -4053,47 +4313,21 @@
           <w:sz w:val="40"/>
         </w:rPr>
       </w:pPr>
-    </w:p>
-    <w:p>
-      <w:pPr>
-        <w:tabs>
-          <w:tab w:val="left" w:pos="5679"/>
-        </w:tabs>
-        <w:spacing w:before="240"/>
+      <w:r>
         <w:rPr>
           <w:rFonts w:ascii="Times New Roman" w:hAnsi="Times New Roman" w:cs="Times New Roman"/>
           <w:b/>
           <w:sz w:val="40"/>
         </w:rPr>
-      </w:pPr>
-    </w:p>
-    <w:p>
-      <w:pPr>
-        <w:tabs>
-          <w:tab w:val="left" w:pos="5679"/>
-        </w:tabs>
-        <w:spacing w:before="240"/>
+        <w:lastRenderedPageBreak/>
+        <w:t xml:space="preserve">3.0 DESIGN CLASS DIAGRAM </w:t>
+      </w:r>
+      <w:r>
         <w:rPr>
           <w:rFonts w:ascii="Times New Roman" w:hAnsi="Times New Roman" w:cs="Times New Roman"/>
           <w:b/>
           <w:sz w:val="40"/>
         </w:rPr>
-      </w:pPr>
-      <w:r>
-        <w:rPr>
-          <w:rFonts w:ascii="Times New Roman" w:hAnsi="Times New Roman" w:cs="Times New Roman"/>
-          <w:b/>
-          <w:sz w:val="40"/>
-        </w:rPr>
-        <w:lastRenderedPageBreak/>
-        <w:t xml:space="preserve">3.0 DESIGN CLASS DIAGRAM </w:t>
-      </w:r>
-      <w:r>
-        <w:rPr>
-          <w:rFonts w:ascii="Times New Roman" w:hAnsi="Times New Roman" w:cs="Times New Roman"/>
-          <w:b/>
-          <w:sz w:val="40"/>
-        </w:rPr>
         <w:tab/>
       </w:r>
     </w:p>
@@ -4163,7 +4397,26 @@
         <w:rPr>
           <w:rFonts w:ascii="Times New Roman" w:hAnsi="Times New Roman" w:cs="Times New Roman"/>
         </w:rPr>
-        <w:t xml:space="preserve">UML has two ways to illustrate design class diagrams, </w:t>
+        <w:t>UML has two ways to i</w:t>
+      </w:r>
+      <w:r>
+        <w:rPr>
+          <w:rFonts w:ascii="Times New Roman" w:hAnsi="Times New Roman" w:cs="Times New Roman"/>
+        </w:rPr>
+        <w:t xml:space="preserve">llustrate design class diagrams. </w:t>
+      </w:r>
+      <w:r>
+        <w:rPr>
+          <w:rFonts w:ascii="Times New Roman" w:hAnsi="Times New Roman" w:cs="Times New Roman"/>
+          <w:color w:val="FF0000"/>
+        </w:rPr>
+        <w:t>The first is</w:t>
+      </w:r>
+      <w:r>
+        <w:rPr>
+          <w:rFonts w:ascii="Times New Roman" w:hAnsi="Times New Roman" w:cs="Times New Roman"/>
+        </w:rPr>
+        <w:t xml:space="preserve"> </w:t>
       </w:r>
       <w:r>
         <w:rPr>
@@ -4181,7 +4434,27 @@
         <w:rPr>
           <w:rFonts w:ascii="Times New Roman" w:hAnsi="Times New Roman" w:cs="Times New Roman"/>
         </w:rPr>
-        <w:t xml:space="preserve">and </w:t>
+        <w:t xml:space="preserve">notation </w:t>
+      </w:r>
+      <w:r>
+        <w:rPr>
+          <w:rFonts w:ascii="Times New Roman" w:hAnsi="Times New Roman" w:cs="Times New Roman"/>
+          <w:color w:val="FF0000"/>
+        </w:rPr>
+        <w:t>and</w:t>
+      </w:r>
+      <w:r>
+        <w:rPr>
+          <w:rFonts w:ascii="Times New Roman" w:hAnsi="Times New Roman" w:cs="Times New Roman"/>
+          <w:color w:val="FF0000"/>
+        </w:rPr>
+        <w:t xml:space="preserve"> the second is</w:t>
+      </w:r>
+      <w:r>
+        <w:rPr>
+          <w:rFonts w:ascii="Times New Roman" w:hAnsi="Times New Roman" w:cs="Times New Roman"/>
+        </w:rPr>
+        <w:t xml:space="preserve"> </w:t>
       </w:r>
       <w:r>
         <w:rPr>
@@ -4379,7 +4652,20 @@
         <w:rPr>
           <w:rFonts w:ascii="Times New Roman" w:hAnsi="Times New Roman" w:cs="Times New Roman"/>
         </w:rPr>
-        <w:t xml:space="preserve"> These classes are broken down into three sections.</w:t>
+        <w:t xml:space="preserve"> These classes are broken down into </w:t>
+      </w:r>
+      <w:r>
+        <w:rPr>
+          <w:rFonts w:ascii="Times New Roman" w:hAnsi="Times New Roman" w:cs="Times New Roman"/>
+          <w:color w:val="FF0000"/>
+        </w:rPr>
+        <w:t>three sections</w:t>
+      </w:r>
+      <w:r>
+        <w:rPr>
+          <w:rFonts w:ascii="Times New Roman" w:hAnsi="Times New Roman" w:cs="Times New Roman"/>
+        </w:rPr>
+        <w:t>.</w:t>
       </w:r>
       <w:r>
         <w:rPr>
@@ -4391,7 +4677,34 @@
         <w:rPr>
           <w:rFonts w:ascii="Times New Roman" w:hAnsi="Times New Roman" w:cs="Times New Roman"/>
         </w:rPr>
-        <w:t xml:space="preserve"> In the attribute and method list section of the class; both the attribute and association notation have documentation for being visible. </w:t>
+        <w:t xml:space="preserve"> In the attribute and method list section of the class</w:t>
+      </w:r>
+      <w:proofErr w:type="gramStart"/>
+      <w:r>
+        <w:rPr>
+          <w:rFonts w:ascii="Times New Roman" w:hAnsi="Times New Roman" w:cs="Times New Roman"/>
+        </w:rPr>
+        <w:t>;</w:t>
+      </w:r>
+      <w:proofErr w:type="gramEnd"/>
+      <w:r>
+        <w:rPr>
+          <w:rFonts w:ascii="Times New Roman" w:hAnsi="Times New Roman" w:cs="Times New Roman"/>
+        </w:rPr>
+        <w:t xml:space="preserve"> both the attribute and association notation have documentation </w:t>
+      </w:r>
+      <w:r>
+        <w:rPr>
+          <w:rFonts w:ascii="Times New Roman" w:hAnsi="Times New Roman" w:cs="Times New Roman"/>
+          <w:color w:val="FF0000"/>
+        </w:rPr>
+        <w:t>for being visible</w:t>
+      </w:r>
+      <w:r>
+        <w:rPr>
+          <w:rFonts w:ascii="Times New Roman" w:hAnsi="Times New Roman" w:cs="Times New Roman"/>
+        </w:rPr>
+        <w:t xml:space="preserve">. </w:t>
       </w:r>
     </w:p>
     <w:p>
@@ -4413,112 +4726,243 @@
         <w:rPr>
           <w:rFonts w:ascii="Times New Roman" w:hAnsi="Times New Roman" w:cs="Times New Roman"/>
         </w:rPr>
-        <w:t xml:space="preserve">There are 4 types of documentation for visibility. The first is the </w:t>
+        <w:t xml:space="preserve">There are 4 types of documentation for visibility. The first is the “ + ”, used to represent the attribute or method visibility to be public. </w:t>
       </w:r>
       <w:proofErr w:type="gramStart"/>
       <w:r>
         <w:rPr>
           <w:rFonts w:ascii="Times New Roman" w:hAnsi="Times New Roman" w:cs="Times New Roman"/>
         </w:rPr>
-        <w:t>“ +</w:t>
+        <w:t>Second, the “ - ”, is used to represent the visibility of private which cannot be directly accessed by the user.</w:t>
       </w:r>
       <w:proofErr w:type="gramEnd"/>
       <w:r>
         <w:rPr>
           <w:rFonts w:ascii="Times New Roman" w:hAnsi="Times New Roman" w:cs="Times New Roman"/>
         </w:rPr>
-        <w:t xml:space="preserve"> ”, used to represent the attribute or method visibility to be public. Second, the </w:t>
+        <w:t xml:space="preserve"> Third,</w:t>
+      </w:r>
+      <w:r>
+        <w:rPr>
+          <w:rFonts w:ascii="Times New Roman" w:hAnsi="Times New Roman" w:cs="Times New Roman"/>
+        </w:rPr>
+        <w:t xml:space="preserve"> “ # ”, is used to represent the visibility of </w:t>
+      </w:r>
+      <w:r>
+        <w:rPr>
+          <w:rFonts w:ascii="Times New Roman" w:hAnsi="Times New Roman" w:cs="Times New Roman"/>
+          <w:color w:val="FF0000"/>
+        </w:rPr>
+        <w:t>protected</w:t>
+      </w:r>
+      <w:r>
+        <w:rPr>
+          <w:rFonts w:ascii="Times New Roman" w:hAnsi="Times New Roman" w:cs="Times New Roman"/>
+        </w:rPr>
+        <w:t xml:space="preserve"> for that attribute or method. Last, but not least is “ ~ ”, which represent the default setting of the attribute or method.    </w:t>
+      </w:r>
+      <w:r>
+        <w:rPr>
+          <w:rFonts w:ascii="Times New Roman" w:hAnsi="Times New Roman" w:cs="Times New Roman"/>
+        </w:rPr>
+        <w:t xml:space="preserve">    </w:t>
+      </w:r>
+      <w:r>
+        <w:rPr>
+          <w:rFonts w:ascii="Times New Roman" w:hAnsi="Times New Roman" w:cs="Times New Roman"/>
+        </w:rPr>
+        <w:t xml:space="preserve"> </w:t>
+      </w:r>
+      <w:r>
+        <w:rPr>
+          <w:rFonts w:ascii="Times New Roman" w:hAnsi="Times New Roman" w:cs="Times New Roman"/>
+        </w:rPr>
+        <w:t xml:space="preserve"> </w:t>
+      </w:r>
+      <w:r>
+        <w:rPr>
+          <w:rFonts w:ascii="Times New Roman" w:hAnsi="Times New Roman" w:cs="Times New Roman"/>
+        </w:rPr>
+        <w:t xml:space="preserve"> </w:t>
+      </w:r>
+      <w:r>
+        <w:rPr>
+          <w:rFonts w:ascii="Times New Roman" w:hAnsi="Times New Roman" w:cs="Times New Roman"/>
+          <w:color w:val="FF0000"/>
+        </w:rPr>
+        <w:t xml:space="preserve"> </w:t>
+      </w:r>
+    </w:p>
+    <w:p>
+      <w:pPr>
+        <w:rPr>
+          <w:rFonts w:ascii="Times New Roman" w:hAnsi="Times New Roman" w:cs="Times New Roman"/>
+          <w:color w:val="FF0000"/>
+        </w:rPr>
+      </w:pPr>
+    </w:p>
+    <w:p>
+      <w:pPr>
+        <w:jc w:val="both"/>
+        <w:rPr>
+          <w:rFonts w:ascii="Times New Roman" w:hAnsi="Times New Roman" w:cs="Times New Roman"/>
+        </w:rPr>
+      </w:pPr>
+      <w:r>
+        <w:rPr>
+          <w:rFonts w:ascii="Times New Roman" w:hAnsi="Times New Roman" w:cs="Times New Roman"/>
+        </w:rPr>
+        <w:t xml:space="preserve">The </w:t>
+      </w:r>
+      <w:r>
+        <w:rPr>
+          <w:rFonts w:ascii="Times New Roman" w:hAnsi="Times New Roman" w:cs="Times New Roman"/>
+        </w:rPr>
+        <w:t xml:space="preserve">design class </w:t>
+      </w:r>
+      <w:r>
+        <w:rPr>
+          <w:rFonts w:ascii="Times New Roman" w:hAnsi="Times New Roman" w:cs="Times New Roman"/>
+        </w:rPr>
+        <w:t xml:space="preserve">diagram also contains arrowed lines; </w:t>
       </w:r>
       <w:proofErr w:type="gramStart"/>
       <w:r>
         <w:rPr>
           <w:rFonts w:ascii="Times New Roman" w:hAnsi="Times New Roman" w:cs="Times New Roman"/>
         </w:rPr>
-        <w:t>“ -</w:t>
+        <w:t>these lines shows</w:t>
       </w:r>
       <w:proofErr w:type="gramEnd"/>
       <w:r>
         <w:rPr>
           <w:rFonts w:ascii="Times New Roman" w:hAnsi="Times New Roman" w:cs="Times New Roman"/>
         </w:rPr>
-        <w:t xml:space="preserve"> ”, is used to represent the visibility of private which cannot be directly accessed by the user. Third,</w:t>
-      </w:r>
-      <w:r>
-        <w:rPr>
-          <w:rFonts w:ascii="Times New Roman" w:hAnsi="Times New Roman" w:cs="Times New Roman"/>
-        </w:rPr>
-        <w:t xml:space="preserve"> </w:t>
+        <w:t xml:space="preserve"> the connection between classes. Along with the multiplicity notation, viewers will be able to understand the relationship between connected classes.</w:t>
+      </w:r>
+      <w:r>
+        <w:rPr>
+          <w:rFonts w:ascii="Times New Roman" w:hAnsi="Times New Roman" w:cs="Times New Roman"/>
+        </w:rPr>
+        <w:t xml:space="preserve"> Multiplicity is placed depending on what notation is being used. In attribute notation, the multiplicity is placed in the attribute list section of the class. In the association notation, the multiplicity is placed on the arrowed lines </w:t>
       </w:r>
       <w:proofErr w:type="gramStart"/>
       <w:r>
         <w:rPr>
           <w:rFonts w:ascii="Times New Roman" w:hAnsi="Times New Roman" w:cs="Times New Roman"/>
         </w:rPr>
-        <w:t>“ #</w:t>
+        <w:t>that  connects</w:t>
       </w:r>
       <w:proofErr w:type="gramEnd"/>
       <w:r>
         <w:rPr>
           <w:rFonts w:ascii="Times New Roman" w:hAnsi="Times New Roman" w:cs="Times New Roman"/>
         </w:rPr>
-        <w:t xml:space="preserve"> ”, is used to represent the visibility of protected for that attribute or method. Last, but not least is </w:t>
+        <w:t xml:space="preserve"> the classes. </w:t>
+      </w:r>
+    </w:p>
+    <w:p>
+      <w:pPr>
+        <w:jc w:val="both"/>
+        <w:rPr>
+          <w:rFonts w:ascii="Times New Roman" w:hAnsi="Times New Roman" w:cs="Times New Roman"/>
+        </w:rPr>
+      </w:pPr>
+    </w:p>
+    <w:p>
+      <w:pPr>
+        <w:jc w:val="both"/>
+        <w:rPr>
+          <w:rFonts w:ascii="Times New Roman" w:hAnsi="Times New Roman" w:cs="Times New Roman"/>
+          <w:color w:val="FF0000"/>
+        </w:rPr>
+      </w:pPr>
+      <w:r>
+        <w:rPr>
+          <w:rFonts w:ascii="Times New Roman" w:hAnsi="Times New Roman" w:cs="Times New Roman"/>
+        </w:rPr>
+        <w:t xml:space="preserve">Multiplicity’s meaning varies for each relationship; they can be the same or totally different. The use of “ 1 </w:t>
       </w:r>
       <w:proofErr w:type="gramStart"/>
       <w:r>
         <w:rPr>
           <w:rFonts w:ascii="Times New Roman" w:hAnsi="Times New Roman" w:cs="Times New Roman"/>
         </w:rPr>
-        <w:t>“ ~</w:t>
+        <w:t>”,</w:t>
       </w:r>
       <w:proofErr w:type="gramEnd"/>
       <w:r>
         <w:rPr>
           <w:rFonts w:ascii="Times New Roman" w:hAnsi="Times New Roman" w:cs="Times New Roman"/>
         </w:rPr>
-        <w:t xml:space="preserve"> ”, which represent the default setting of the </w:t>
-      </w:r>
-      <w:r>
-        <w:rPr>
-          <w:rFonts w:ascii="Times New Roman" w:hAnsi="Times New Roman" w:cs="Times New Roman"/>
-        </w:rPr>
-        <w:t>attribute or method</w:t>
-      </w:r>
-      <w:r>
-        <w:rPr>
-          <w:rFonts w:ascii="Times New Roman" w:hAnsi="Times New Roman" w:cs="Times New Roman"/>
-        </w:rPr>
-        <w:t xml:space="preserve">.    </w:t>
-      </w:r>
-      <w:r>
-        <w:rPr>
-          <w:rFonts w:ascii="Times New Roman" w:hAnsi="Times New Roman" w:cs="Times New Roman"/>
-        </w:rPr>
-        <w:t xml:space="preserve">    </w:t>
-      </w:r>
-      <w:r>
-        <w:rPr>
-          <w:rFonts w:ascii="Times New Roman" w:hAnsi="Times New Roman" w:cs="Times New Roman"/>
-        </w:rPr>
-        <w:t xml:space="preserve"> </w:t>
-      </w:r>
-      <w:r>
-        <w:rPr>
-          <w:rFonts w:ascii="Times New Roman" w:hAnsi="Times New Roman" w:cs="Times New Roman"/>
-        </w:rPr>
-        <w:t xml:space="preserve"> </w:t>
-      </w:r>
-      <w:r>
-        <w:rPr>
-          <w:rFonts w:ascii="Times New Roman" w:hAnsi="Times New Roman" w:cs="Times New Roman"/>
-        </w:rPr>
-        <w:t xml:space="preserve"> </w:t>
+        <w:t xml:space="preserve"> is used to denote exactly </w:t>
       </w:r>
       <w:r>
         <w:rPr>
           <w:rFonts w:ascii="Times New Roman" w:hAnsi="Times New Roman" w:cs="Times New Roman"/>
           <w:color w:val="FF0000"/>
         </w:rPr>
-        <w:t xml:space="preserve"> </w:t>
+        <w:t>one of the attribute</w:t>
+      </w:r>
+      <w:r>
+        <w:rPr>
+          <w:rFonts w:ascii="Times New Roman" w:hAnsi="Times New Roman" w:cs="Times New Roman"/>
+        </w:rPr>
+        <w:t>. The “ * ”, is used to denote a value of many. The usage of “ 0</w:t>
+      </w:r>
+      <w:proofErr w:type="gramStart"/>
+      <w:r>
+        <w:rPr>
+          <w:rFonts w:ascii="Times New Roman" w:hAnsi="Times New Roman" w:cs="Times New Roman"/>
+        </w:rPr>
+        <w:t>..</w:t>
+      </w:r>
+      <w:proofErr w:type="gramEnd"/>
+      <w:r>
+        <w:rPr>
+          <w:rFonts w:ascii="Times New Roman" w:hAnsi="Times New Roman" w:cs="Times New Roman"/>
+        </w:rPr>
+        <w:t>1 ”,</w:t>
+      </w:r>
+      <w:r>
+        <w:rPr>
+          <w:rFonts w:ascii="Times New Roman" w:hAnsi="Times New Roman" w:cs="Times New Roman"/>
+        </w:rPr>
+        <w:t xml:space="preserve"> is used to denote the attribute could be optional. Lastly, “ </w:t>
+      </w:r>
+      <w:proofErr w:type="spellStart"/>
+      <w:r>
+        <w:rPr>
+          <w:rFonts w:ascii="Times New Roman" w:hAnsi="Times New Roman" w:cs="Times New Roman"/>
+        </w:rPr>
+        <w:t>m</w:t>
+      </w:r>
+      <w:proofErr w:type="gramStart"/>
+      <w:r>
+        <w:rPr>
+          <w:rFonts w:ascii="Times New Roman" w:hAnsi="Times New Roman" w:cs="Times New Roman"/>
+        </w:rPr>
+        <w:t>..n</w:t>
+      </w:r>
+      <w:proofErr w:type="spellEnd"/>
+      <w:proofErr w:type="gramEnd"/>
+      <w:r>
+        <w:rPr>
+          <w:rFonts w:ascii="Times New Roman" w:hAnsi="Times New Roman" w:cs="Times New Roman"/>
+        </w:rPr>
+        <w:t xml:space="preserve"> ”, is used to denote the attribute to a specific numerical value.  </w:t>
+      </w:r>
+      <w:r>
+        <w:rPr>
+          <w:rFonts w:ascii="Times New Roman" w:hAnsi="Times New Roman" w:cs="Times New Roman"/>
+        </w:rPr>
+        <w:t xml:space="preserve">  </w:t>
+      </w:r>
+      <w:r>
+        <w:rPr>
+          <w:rFonts w:ascii="Times New Roman" w:hAnsi="Times New Roman" w:cs="Times New Roman"/>
+        </w:rPr>
+        <w:t xml:space="preserve">  </w:t>
       </w:r>
     </w:p>
     <w:p>
@@ -4531,7 +4975,6 @@
     </w:p>
     <w:p>
       <w:pPr>
-        <w:jc w:val="both"/>
         <w:rPr>
           <w:rFonts w:ascii="Times New Roman" w:hAnsi="Times New Roman" w:cs="Times New Roman"/>
         </w:rPr>
@@ -4546,198 +4989,6 @@
         <w:rPr>
           <w:rFonts w:ascii="Times New Roman" w:hAnsi="Times New Roman" w:cs="Times New Roman"/>
         </w:rPr>
-        <w:t xml:space="preserve">design class </w:t>
-      </w:r>
-      <w:r>
-        <w:rPr>
-          <w:rFonts w:ascii="Times New Roman" w:hAnsi="Times New Roman" w:cs="Times New Roman"/>
-        </w:rPr>
-        <w:t xml:space="preserve">diagram also contains arrowed lines; </w:t>
-      </w:r>
-      <w:proofErr w:type="gramStart"/>
-      <w:r>
-        <w:rPr>
-          <w:rFonts w:ascii="Times New Roman" w:hAnsi="Times New Roman" w:cs="Times New Roman"/>
-        </w:rPr>
-        <w:t>these lines shows</w:t>
-      </w:r>
-      <w:proofErr w:type="gramEnd"/>
-      <w:r>
-        <w:rPr>
-          <w:rFonts w:ascii="Times New Roman" w:hAnsi="Times New Roman" w:cs="Times New Roman"/>
-        </w:rPr>
-        <w:t xml:space="preserve"> the connection between classes. Along with the multiplicity notation, viewers will be able to understand the relationship between connected classes.</w:t>
-      </w:r>
-      <w:r>
-        <w:rPr>
-          <w:rFonts w:ascii="Times New Roman" w:hAnsi="Times New Roman" w:cs="Times New Roman"/>
-        </w:rPr>
-        <w:t xml:space="preserve"> Multiplicity is placed depending on what notation is being used. In attribute notation, the multiplicity is placed in the attribute list section of the class. In the association notation, the multiplicity is placed on the arrowed lines </w:t>
-      </w:r>
-      <w:proofErr w:type="gramStart"/>
-      <w:r>
-        <w:rPr>
-          <w:rFonts w:ascii="Times New Roman" w:hAnsi="Times New Roman" w:cs="Times New Roman"/>
-        </w:rPr>
-        <w:t>that  connects</w:t>
-      </w:r>
-      <w:proofErr w:type="gramEnd"/>
-      <w:r>
-        <w:rPr>
-          <w:rFonts w:ascii="Times New Roman" w:hAnsi="Times New Roman" w:cs="Times New Roman"/>
-        </w:rPr>
-        <w:t xml:space="preserve"> the classes. </w:t>
-      </w:r>
-    </w:p>
-    <w:p>
-      <w:pPr>
-        <w:jc w:val="both"/>
-        <w:rPr>
-          <w:rFonts w:ascii="Times New Roman" w:hAnsi="Times New Roman" w:cs="Times New Roman"/>
-        </w:rPr>
-      </w:pPr>
-    </w:p>
-    <w:p>
-      <w:pPr>
-        <w:jc w:val="both"/>
-        <w:rPr>
-          <w:rFonts w:ascii="Times New Roman" w:hAnsi="Times New Roman" w:cs="Times New Roman"/>
-          <w:color w:val="FF0000"/>
-        </w:rPr>
-      </w:pPr>
-      <w:r>
-        <w:rPr>
-          <w:rFonts w:ascii="Times New Roman" w:hAnsi="Times New Roman" w:cs="Times New Roman"/>
-        </w:rPr>
-        <w:t xml:space="preserve">Multiplicity’s meaning varies for each relationship; they can be the same or totally different. The use of </w:t>
-      </w:r>
-      <w:proofErr w:type="gramStart"/>
-      <w:r>
-        <w:rPr>
-          <w:rFonts w:ascii="Times New Roman" w:hAnsi="Times New Roman" w:cs="Times New Roman"/>
-        </w:rPr>
-        <w:t>“ 1</w:t>
-      </w:r>
-      <w:proofErr w:type="gramEnd"/>
-      <w:r>
-        <w:rPr>
-          <w:rFonts w:ascii="Times New Roman" w:hAnsi="Times New Roman" w:cs="Times New Roman"/>
-        </w:rPr>
-        <w:t xml:space="preserve"> ”, is used to denote exactly one of the attribute. The </w:t>
-      </w:r>
-      <w:proofErr w:type="gramStart"/>
-      <w:r>
-        <w:rPr>
-          <w:rFonts w:ascii="Times New Roman" w:hAnsi="Times New Roman" w:cs="Times New Roman"/>
-        </w:rPr>
-        <w:t>“ *</w:t>
-      </w:r>
-      <w:proofErr w:type="gramEnd"/>
-      <w:r>
-        <w:rPr>
-          <w:rFonts w:ascii="Times New Roman" w:hAnsi="Times New Roman" w:cs="Times New Roman"/>
-        </w:rPr>
-        <w:t xml:space="preserve"> ”, is used to denote a value of many. The usage of </w:t>
-      </w:r>
-      <w:proofErr w:type="gramStart"/>
-      <w:r>
-        <w:rPr>
-          <w:rFonts w:ascii="Times New Roman" w:hAnsi="Times New Roman" w:cs="Times New Roman"/>
-        </w:rPr>
-        <w:t>“ 0</w:t>
-      </w:r>
-      <w:proofErr w:type="gramEnd"/>
-      <w:r>
-        <w:rPr>
-          <w:rFonts w:ascii="Times New Roman" w:hAnsi="Times New Roman" w:cs="Times New Roman"/>
-        </w:rPr>
-        <w:t>..1 ”,</w:t>
-      </w:r>
-      <w:r>
-        <w:rPr>
-          <w:rFonts w:ascii="Times New Roman" w:hAnsi="Times New Roman" w:cs="Times New Roman"/>
-        </w:rPr>
-        <w:t xml:space="preserve"> is used to denote the attribute could be optional. Lastly, </w:t>
-      </w:r>
-      <w:proofErr w:type="gramStart"/>
-      <w:r>
-        <w:rPr>
-          <w:rFonts w:ascii="Times New Roman" w:hAnsi="Times New Roman" w:cs="Times New Roman"/>
-        </w:rPr>
-        <w:t xml:space="preserve">“ </w:t>
-      </w:r>
-      <w:proofErr w:type="spellStart"/>
-      <w:r>
-        <w:rPr>
-          <w:rFonts w:ascii="Times New Roman" w:hAnsi="Times New Roman" w:cs="Times New Roman"/>
-        </w:rPr>
-        <w:t>m</w:t>
-      </w:r>
-      <w:proofErr w:type="gramEnd"/>
-      <w:r>
-        <w:rPr>
-          <w:rFonts w:ascii="Times New Roman" w:hAnsi="Times New Roman" w:cs="Times New Roman"/>
-        </w:rPr>
-        <w:t>..</w:t>
-      </w:r>
-      <w:proofErr w:type="gramStart"/>
-      <w:r>
-        <w:rPr>
-          <w:rFonts w:ascii="Times New Roman" w:hAnsi="Times New Roman" w:cs="Times New Roman"/>
-        </w:rPr>
-        <w:t>n</w:t>
-      </w:r>
-      <w:proofErr w:type="spellEnd"/>
-      <w:r>
-        <w:rPr>
-          <w:rFonts w:ascii="Times New Roman" w:hAnsi="Times New Roman" w:cs="Times New Roman"/>
-        </w:rPr>
-        <w:t xml:space="preserve"> ”</w:t>
-      </w:r>
-      <w:proofErr w:type="gramEnd"/>
-      <w:r>
-        <w:rPr>
-          <w:rFonts w:ascii="Times New Roman" w:hAnsi="Times New Roman" w:cs="Times New Roman"/>
-        </w:rPr>
-        <w:t xml:space="preserve">, is used to denote the attribute to a specific numerical value.  </w:t>
-      </w:r>
-      <w:r>
-        <w:rPr>
-          <w:rFonts w:ascii="Times New Roman" w:hAnsi="Times New Roman" w:cs="Times New Roman"/>
-        </w:rPr>
-        <w:t xml:space="preserve">  </w:t>
-      </w:r>
-      <w:r>
-        <w:rPr>
-          <w:rFonts w:ascii="Times New Roman" w:hAnsi="Times New Roman" w:cs="Times New Roman"/>
-        </w:rPr>
-        <w:t xml:space="preserve">  </w:t>
-      </w:r>
-    </w:p>
-    <w:p>
-      <w:pPr>
-        <w:rPr>
-          <w:rFonts w:ascii="Times New Roman" w:hAnsi="Times New Roman" w:cs="Times New Roman"/>
-          <w:color w:val="FF0000"/>
-        </w:rPr>
-      </w:pPr>
-    </w:p>
-    <w:p>
-      <w:pPr>
-        <w:rPr>
-          <w:rFonts w:ascii="Times New Roman" w:hAnsi="Times New Roman" w:cs="Times New Roman"/>
-        </w:rPr>
-      </w:pPr>
-      <w:r>
-        <w:rPr>
-          <w:rFonts w:ascii="Times New Roman" w:hAnsi="Times New Roman" w:cs="Times New Roman"/>
-        </w:rPr>
-        <w:t xml:space="preserve">The </w:t>
-      </w:r>
-      <w:r>
-        <w:rPr>
-          <w:rFonts w:ascii="Times New Roman" w:hAnsi="Times New Roman" w:cs="Times New Roman"/>
-        </w:rPr>
         <w:t>design class</w:t>
       </w:r>
       <w:r>
@@ -4768,19 +5019,7 @@
         <w:rPr>
           <w:rFonts w:ascii="Times New Roman" w:hAnsi="Times New Roman" w:cs="Times New Roman"/>
         </w:rPr>
-        <w:t xml:space="preserve"> in Figure </w:t>
-      </w:r>
-      <w:r>
-        <w:rPr>
-          <w:rFonts w:ascii="Times New Roman" w:hAnsi="Times New Roman" w:cs="Times New Roman"/>
-        </w:rPr>
-        <w:t>3</w:t>
-      </w:r>
-      <w:r>
-        <w:rPr>
-          <w:rFonts w:ascii="Times New Roman" w:hAnsi="Times New Roman" w:cs="Times New Roman"/>
-        </w:rPr>
-        <w:t>.1</w:t>
+        <w:t xml:space="preserve"> in Figure 3.1</w:t>
       </w:r>
       <w:r>
         <w:rPr>
@@ -4941,11 +5180,11 @@
                 <w:b w:val="0"/>
                 <w:bCs w:val="0"/>
               </w:rPr>
-              <w:object w:dxaOrig="2910" w:dyaOrig="3000">
-                <v:shape id="_x0000_i1025" type="#_x0000_t75" style="width:109.35pt;height:112.75pt" o:ole="">
+              <w:object w:dxaOrig="2910" w:dyaOrig="3000" w14:anchorId="25404ABC">
+                <v:shape id="_x0000_i1031" type="#_x0000_t75" style="width:109.35pt;height:113pt" o:ole="">
                   <v:imagedata r:id="rId34" o:title=""/>
                 </v:shape>
-                <o:OLEObject Type="Embed" ProgID="PBrush" ShapeID="_x0000_i1025" DrawAspect="Content" ObjectID="_1516298214" r:id="rId35"/>
+                <o:OLEObject Type="Embed" ProgID="PBrush" ShapeID="_x0000_i1031" DrawAspect="Content" ObjectID="_1394263923" r:id="rId35"/>
               </w:object>
             </w:r>
           </w:p>
@@ -5000,10 +5239,9 @@
                 <w:noProof/>
                 <w:sz w:val="32"/>
                 <w:szCs w:val="32"/>
-                <w:lang w:eastAsia="zh-CN"/>
               </w:rPr>
               <w:drawing>
-                <wp:inline distT="0" distB="0" distL="0" distR="0" wp14:anchorId="3F933BDB" wp14:editId="0E6C12AF">
+                <wp:inline distT="0" distB="0" distL="0" distR="0" wp14:anchorId="2E7FE344" wp14:editId="7B3E80CA">
                   <wp:extent cx="1989735" cy="304303"/>
                   <wp:effectExtent l="0" t="0" r="0" b="0"/>
                   <wp:docPr id="5" name="Picture 5"/>
@@ -5432,14 +5670,7 @@
                 <w:rFonts w:ascii="Times New Roman" w:hAnsi="Times New Roman" w:cs="Times New Roman"/>
                 <w:b/>
               </w:rPr>
-              <w:t xml:space="preserve">Many </w:t>
-            </w:r>
-            <w:r>
-              <w:rPr>
-                <w:rFonts w:ascii="Times New Roman" w:hAnsi="Times New Roman" w:cs="Times New Roman"/>
-                <w:b/>
-              </w:rPr>
-              <w:t>(zero or one)</w:t>
+              <w:t>Many (zero or one)</w:t>
             </w:r>
           </w:p>
         </w:tc>
@@ -5509,19 +5740,25 @@
               </w:rPr>
             </w:pPr>
             <w:proofErr w:type="spellStart"/>
+            <w:r>
+              <w:rPr>
+                <w:rFonts w:ascii="Times New Roman" w:hAnsi="Times New Roman" w:cs="Times New Roman"/>
+              </w:rPr>
+              <w:t>m</w:t>
+            </w:r>
             <w:proofErr w:type="gramStart"/>
             <w:r>
               <w:rPr>
                 <w:rFonts w:ascii="Times New Roman" w:hAnsi="Times New Roman" w:cs="Times New Roman"/>
               </w:rPr>
-              <w:t>m</w:t>
+              <w:t>..</w:t>
             </w:r>
             <w:proofErr w:type="gramEnd"/>
             <w:r>
               <w:rPr>
                 <w:rFonts w:ascii="Times New Roman" w:hAnsi="Times New Roman" w:cs="Times New Roman"/>
               </w:rPr>
-              <w:t>..n</w:t>
+              <w:t>n</w:t>
             </w:r>
             <w:proofErr w:type="spellEnd"/>
           </w:p>
@@ -5577,6 +5814,7 @@
           </w:p>
         </w:tc>
       </w:tr>
+      <w:bookmarkStart w:id="0" w:name="_GoBack"/>
       <w:tr>
         <w:trPr>
           <w:trHeight w:val="343"/>
@@ -5595,13 +5833,18 @@
               </w:rPr>
             </w:pPr>
             <w:r>
-              <w:object w:dxaOrig="2670" w:dyaOrig="2445">
-                <v:shape id="_x0000_i1033" type="#_x0000_t75" style="width:133.8pt;height:122.25pt" o:ole="">
+              <w:rPr>
+                <w:b w:val="0"/>
+                <w:bCs w:val="0"/>
+              </w:rPr>
+              <w:object w:dxaOrig="2670" w:dyaOrig="2445" w14:anchorId="27DFC477">
+                <v:shape id="_x0000_i1032" type="#_x0000_t75" style="width:133.95pt;height:122.15pt" o:ole="">
                   <v:imagedata r:id="rId36" o:title=""/>
                 </v:shape>
-                <o:OLEObject Type="Embed" ProgID="PBrush" ShapeID="_x0000_i1033" DrawAspect="Content" ObjectID="_1516298215" r:id="rId37"/>
+                <o:OLEObject Type="Embed" ProgID="PBrush" ShapeID="_x0000_i1032" DrawAspect="Content" ObjectID="_1394263924" r:id="rId37"/>
               </w:object>
             </w:r>
+            <w:bookmarkEnd w:id="0"/>
           </w:p>
         </w:tc>
       </w:tr>
@@ -5651,11 +5894,15 @@
               </w:rPr>
             </w:pPr>
             <w:r>
-              <w:object w:dxaOrig="5775" w:dyaOrig="900">
-                <v:shape id="_x0000_i1032" type="#_x0000_t75" style="width:288.7pt;height:44.85pt" o:ole="">
+              <w:rPr>
+                <w:b w:val="0"/>
+                <w:bCs w:val="0"/>
+              </w:rPr>
+              <w:object w:dxaOrig="5775" w:dyaOrig="900" w14:anchorId="4E80BF1A">
+                <v:shape id="_x0000_i1033" type="#_x0000_t75" style="width:288.9pt;height:44.65pt" o:ole="">
                   <v:imagedata r:id="rId38" o:title=""/>
                 </v:shape>
-                <o:OLEObject Type="Embed" ProgID="PBrush" ShapeID="_x0000_i1032" DrawAspect="Content" ObjectID="_1516298216" r:id="rId39"/>
+                <o:OLEObject Type="Embed" ProgID="PBrush" ShapeID="_x0000_i1033" DrawAspect="Content" ObjectID="_1394263925" r:id="rId39"/>
               </w:object>
             </w:r>
           </w:p>
@@ -5687,49 +5934,15 @@
           <w:sz w:val="22"/>
           <w:szCs w:val="22"/>
         </w:rPr>
-        <w:t xml:space="preserve">Figure </w:t>
-      </w:r>
-      <w:r>
-        <w:rPr>
-          <w:rFonts w:ascii="Times New Roman" w:hAnsi="Times New Roman" w:cs="Times New Roman"/>
-          <w:b/>
+        <w:t>Figure 3.1</w:t>
+      </w:r>
+      <w:r>
+        <w:rPr>
+          <w:rFonts w:ascii="Times New Roman" w:hAnsi="Times New Roman" w:cs="Times New Roman"/>
           <w:sz w:val="22"/>
           <w:szCs w:val="22"/>
         </w:rPr>
-        <w:t>3</w:t>
-      </w:r>
-      <w:r>
-        <w:rPr>
-          <w:rFonts w:ascii="Times New Roman" w:hAnsi="Times New Roman" w:cs="Times New Roman"/>
-          <w:b/>
-          <w:sz w:val="22"/>
-          <w:szCs w:val="22"/>
-        </w:rPr>
-        <w:t>.1</w:t>
-      </w:r>
-      <w:r>
-        <w:rPr>
-          <w:rFonts w:ascii="Times New Roman" w:hAnsi="Times New Roman" w:cs="Times New Roman"/>
-          <w:sz w:val="22"/>
-          <w:szCs w:val="22"/>
-        </w:rPr>
-        <w:t xml:space="preserve"> Chart containing </w:t>
-      </w:r>
-      <w:r>
-        <w:rPr>
-          <w:rFonts w:ascii="Times New Roman" w:hAnsi="Times New Roman" w:cs="Times New Roman"/>
-          <w:sz w:val="22"/>
-          <w:szCs w:val="22"/>
-        </w:rPr>
-        <w:t>design class</w:t>
-      </w:r>
-      <w:r>
-        <w:rPr>
-          <w:rFonts w:ascii="Times New Roman" w:hAnsi="Times New Roman" w:cs="Times New Roman"/>
-          <w:sz w:val="22"/>
-          <w:szCs w:val="22"/>
-        </w:rPr>
-        <w:t xml:space="preserve"> diagram notation and definitions. </w:t>
+        <w:t xml:space="preserve"> Chart containing design class diagram notation and definitions. </w:t>
       </w:r>
     </w:p>
     <w:p>
@@ -5806,19 +6019,7 @@
         <w:rPr>
           <w:rFonts w:ascii="Times New Roman" w:hAnsi="Times New Roman" w:cs="Times New Roman"/>
         </w:rPr>
-        <w:t>The design class diagram displayed below illustrates the relationships</w:t>
-      </w:r>
-      <w:r>
-        <w:rPr>
-          <w:rFonts w:ascii="Times New Roman" w:hAnsi="Times New Roman" w:cs="Times New Roman"/>
-        </w:rPr>
-        <w:t xml:space="preserve"> of how </w:t>
-      </w:r>
-      <w:r>
-        <w:rPr>
-          <w:rFonts w:ascii="Times New Roman" w:hAnsi="Times New Roman" w:cs="Times New Roman"/>
-        </w:rPr>
-        <w:t xml:space="preserve">the Task class, with its attributes and methods connect to other classes, using attribute notation. </w:t>
+        <w:t xml:space="preserve">The design class diagram displayed below illustrates the relationships of how the Task class, with its attributes and methods connect to other classes, using attribute notation. </w:t>
       </w:r>
     </w:p>
     <w:p>
@@ -5844,10 +6045,9 @@
         <w:rPr>
           <w:rFonts w:ascii="Times New Roman" w:hAnsi="Times New Roman" w:cs="Times New Roman"/>
           <w:noProof/>
-          <w:lang w:eastAsia="zh-CN"/>
         </w:rPr>
         <w:drawing>
-          <wp:inline distT="0" distB="0" distL="0" distR="0">
+          <wp:inline distT="0" distB="0" distL="0" distR="0" wp14:anchorId="3C30394A" wp14:editId="2112947E">
             <wp:extent cx="6059605" cy="5213445"/>
             <wp:effectExtent l="0" t="0" r="0" b="6350"/>
             <wp:docPr id="1" name="Picture 1"/>
@@ -5921,41 +6121,15 @@
           <w:sz w:val="22"/>
           <w:szCs w:val="22"/>
         </w:rPr>
-        <w:t>Figure 3</w:t>
-      </w:r>
-      <w:r>
-        <w:rPr>
-          <w:rFonts w:ascii="Times New Roman" w:hAnsi="Times New Roman" w:cs="Times New Roman"/>
-          <w:b/>
+        <w:t xml:space="preserve">Figure 3.2 </w:t>
+      </w:r>
+      <w:r>
+        <w:rPr>
+          <w:rFonts w:ascii="Times New Roman" w:hAnsi="Times New Roman" w:cs="Times New Roman"/>
           <w:sz w:val="22"/>
           <w:szCs w:val="22"/>
         </w:rPr>
-        <w:t>.2</w:t>
-      </w:r>
-      <w:r>
-        <w:rPr>
-          <w:rFonts w:ascii="Times New Roman" w:hAnsi="Times New Roman" w:cs="Times New Roman"/>
-          <w:b/>
-          <w:sz w:val="22"/>
-          <w:szCs w:val="22"/>
-        </w:rPr>
-        <w:t xml:space="preserve"> </w:t>
-      </w:r>
-      <w:r>
-        <w:rPr>
-          <w:rFonts w:ascii="Times New Roman" w:hAnsi="Times New Roman" w:cs="Times New Roman"/>
-          <w:sz w:val="22"/>
-          <w:szCs w:val="22"/>
-        </w:rPr>
-        <w:t>Design Class Diagram using Attribute Notation</w:t>
-      </w:r>
-      <w:r>
-        <w:rPr>
-          <w:rFonts w:ascii="Times New Roman" w:hAnsi="Times New Roman" w:cs="Times New Roman"/>
-          <w:sz w:val="22"/>
-          <w:szCs w:val="22"/>
-        </w:rPr>
-        <w:t>.</w:t>
+        <w:t>Design Class Diagram using Attribute Notation.</w:t>
       </w:r>
     </w:p>
     <w:p>
@@ -6072,13 +6246,7 @@
           <w:rFonts w:ascii="Times New Roman" w:hAnsi="Times New Roman" w:cs="Times New Roman"/>
         </w:rPr>
         <w:lastRenderedPageBreak/>
-        <w:t>The design class diagram displayed below illustrates the relationships of how the Task class, with its attributes and methods connect to other classes,</w:t>
-      </w:r>
-      <w:r>
-        <w:rPr>
-          <w:rFonts w:ascii="Times New Roman" w:hAnsi="Times New Roman" w:cs="Times New Roman"/>
-        </w:rPr>
-        <w:t xml:space="preserve"> using a</w:t>
+        <w:t>The design class diagram displayed below illustrates the relationships of how the Task class, with its attributes and methods connect to other classes, using a</w:t>
       </w:r>
       <w:r>
         <w:rPr>
@@ -6090,13 +6258,7 @@
         <w:rPr>
           <w:rFonts w:ascii="Times New Roman" w:hAnsi="Times New Roman" w:cs="Times New Roman"/>
         </w:rPr>
-        <w:t xml:space="preserve"> </w:t>
-      </w:r>
-      <w:r>
-        <w:rPr>
-          <w:rFonts w:ascii="Times New Roman" w:hAnsi="Times New Roman" w:cs="Times New Roman"/>
-        </w:rPr>
-        <w:t xml:space="preserve">notation. </w:t>
+        <w:t xml:space="preserve"> notation. </w:t>
       </w:r>
     </w:p>
     <w:p>
@@ -6140,10 +6302,9 @@
         <w:rPr>
           <w:rFonts w:ascii="Times New Roman" w:hAnsi="Times New Roman" w:cs="Times New Roman"/>
           <w:noProof/>
-          <w:lang w:eastAsia="zh-CN"/>
         </w:rPr>
         <w:drawing>
-          <wp:inline distT="0" distB="0" distL="0" distR="0">
+          <wp:inline distT="0" distB="0" distL="0" distR="0" wp14:anchorId="60D7599F" wp14:editId="40961D47">
             <wp:extent cx="5940957" cy="5343690"/>
             <wp:effectExtent l="0" t="0" r="3175" b="0"/>
             <wp:docPr id="2" name="Picture 2"/>
@@ -6206,40 +6367,15 @@
           <w:sz w:val="22"/>
           <w:szCs w:val="22"/>
         </w:rPr>
-        <w:t>Figure 3.</w:t>
-      </w:r>
-      <w:r>
-        <w:rPr>
-          <w:rFonts w:ascii="Times New Roman" w:hAnsi="Times New Roman" w:cs="Times New Roman"/>
-          <w:b/>
+        <w:t>Figure 3.3</w:t>
+      </w:r>
+      <w:r>
+        <w:rPr>
+          <w:rFonts w:ascii="Times New Roman" w:hAnsi="Times New Roman" w:cs="Times New Roman"/>
           <w:sz w:val="22"/>
           <w:szCs w:val="22"/>
         </w:rPr>
-        <w:t>3</w:t>
-      </w:r>
-      <w:r>
-        <w:rPr>
-          <w:rFonts w:ascii="Times New Roman" w:hAnsi="Times New Roman" w:cs="Times New Roman"/>
-          <w:sz w:val="22"/>
-          <w:szCs w:val="22"/>
-        </w:rPr>
-        <w:t xml:space="preserve"> Design Class Diagram using </w:t>
-      </w:r>
-      <w:r>
-        <w:rPr>
-          <w:rFonts w:ascii="Times New Roman" w:hAnsi="Times New Roman" w:cs="Times New Roman"/>
-          <w:sz w:val="22"/>
-          <w:szCs w:val="22"/>
-        </w:rPr>
-        <w:t>Association N</w:t>
-      </w:r>
-      <w:r>
-        <w:rPr>
-          <w:rFonts w:ascii="Times New Roman" w:hAnsi="Times New Roman" w:cs="Times New Roman"/>
-          <w:sz w:val="22"/>
-          <w:szCs w:val="22"/>
-        </w:rPr>
-        <w:t>otation.</w:t>
+        <w:t xml:space="preserve"> Design Class Diagram using Association Notation.</w:t>
       </w:r>
     </w:p>
     <w:p/>
@@ -6255,7 +6391,7 @@
 </file>
 
 <file path=word/endnotes.xml><?xml version="1.0" encoding="utf-8"?>
-<w:endnotes xmlns:wpc="http://schemas.microsoft.com/office/word/2010/wordprocessingCanvas" xmlns:mc="http://schemas.openxmlformats.org/markup-compatibility/2006" xmlns:o="urn:schemas-microsoft-com:office:office" xmlns:r="http://schemas.openxmlformats.org/officeDocument/2006/relationships" xmlns:m="http://schemas.openxmlformats.org/officeDocument/2006/math" xmlns:v="urn:schemas-microsoft-com:vml" xmlns:wp14="http://schemas.microsoft.com/office/word/2010/wordprocessingDrawing" xmlns:wp="http://schemas.openxmlformats.org/drawingml/2006/wordprocessingDrawing" xmlns:w10="urn:schemas-microsoft-com:office:word" xmlns:w="http://schemas.openxmlformats.org/wordprocessingml/2006/main" xmlns:w14="http://schemas.microsoft.com/office/word/2010/wordml" xmlns:wpg="http://schemas.microsoft.com/office/word/2010/wordprocessingGroup" xmlns:wpi="http://schemas.microsoft.com/office/word/2010/wordprocessingInk" xmlns:wne="http://schemas.microsoft.com/office/word/2006/wordml" xmlns:wps="http://schemas.microsoft.com/office/word/2010/wordprocessingShape" mc:Ignorable="w14 wp14">
+<w:endnotes xmlns:wpc="http://schemas.microsoft.com/office/word/2010/wordprocessingCanvas" xmlns:mo="http://schemas.microsoft.com/office/mac/office/2008/main" xmlns:mc="http://schemas.openxmlformats.org/markup-compatibility/2006" xmlns:mv="urn:schemas-microsoft-com:mac:vml" xmlns:o="urn:schemas-microsoft-com:office:office" xmlns:r="http://schemas.openxmlformats.org/officeDocument/2006/relationships" xmlns:m="http://schemas.openxmlformats.org/officeDocument/2006/math" xmlns:v="urn:schemas-microsoft-com:vml" xmlns:wp14="http://schemas.microsoft.com/office/word/2010/wordprocessingDrawing" xmlns:wp="http://schemas.openxmlformats.org/drawingml/2006/wordprocessingDrawing" xmlns:w10="urn:schemas-microsoft-com:office:word" xmlns:w="http://schemas.openxmlformats.org/wordprocessingml/2006/main" xmlns:w14="http://schemas.microsoft.com/office/word/2010/wordml" xmlns:wpg="http://schemas.microsoft.com/office/word/2010/wordprocessingGroup" xmlns:wpi="http://schemas.microsoft.com/office/word/2010/wordprocessingInk" xmlns:wne="http://schemas.microsoft.com/office/word/2006/wordml" xmlns:wps="http://schemas.microsoft.com/office/word/2010/wordprocessingShape" mc:Ignorable="w14 wp14">
   <w:endnote w:type="separator" w:id="-1">
     <w:p>
       <w:r>
@@ -6274,7 +6410,7 @@
 </file>
 
 <file path=word/footer1.xml><?xml version="1.0" encoding="utf-8"?>
-<w:ftr xmlns:wpc="http://schemas.microsoft.com/office/word/2010/wordprocessingCanvas" xmlns:mc="http://schemas.openxmlformats.org/markup-compatibility/2006" xmlns:o="urn:schemas-microsoft-com:office:office" xmlns:r="http://schemas.openxmlformats.org/officeDocument/2006/relationships" xmlns:m="http://schemas.openxmlformats.org/officeDocument/2006/math" xmlns:v="urn:schemas-microsoft-com:vml" xmlns:wp14="http://schemas.microsoft.com/office/word/2010/wordprocessingDrawing" xmlns:wp="http://schemas.openxmlformats.org/drawingml/2006/wordprocessingDrawing" xmlns:w10="urn:schemas-microsoft-com:office:word" xmlns:w="http://schemas.openxmlformats.org/wordprocessingml/2006/main" xmlns:w14="http://schemas.microsoft.com/office/word/2010/wordml" xmlns:wpg="http://schemas.microsoft.com/office/word/2010/wordprocessingGroup" xmlns:wpi="http://schemas.microsoft.com/office/word/2010/wordprocessingInk" xmlns:wne="http://schemas.microsoft.com/office/word/2006/wordml" xmlns:wps="http://schemas.microsoft.com/office/word/2010/wordprocessingShape" mc:Ignorable="w14 wp14">
+<w:ftr xmlns:wpc="http://schemas.microsoft.com/office/word/2010/wordprocessingCanvas" xmlns:mo="http://schemas.microsoft.com/office/mac/office/2008/main" xmlns:mc="http://schemas.openxmlformats.org/markup-compatibility/2006" xmlns:mv="urn:schemas-microsoft-com:mac:vml" xmlns:o="urn:schemas-microsoft-com:office:office" xmlns:r="http://schemas.openxmlformats.org/officeDocument/2006/relationships" xmlns:m="http://schemas.openxmlformats.org/officeDocument/2006/math" xmlns:v="urn:schemas-microsoft-com:vml" xmlns:wp14="http://schemas.microsoft.com/office/word/2010/wordprocessingDrawing" xmlns:wp="http://schemas.openxmlformats.org/drawingml/2006/wordprocessingDrawing" xmlns:w10="urn:schemas-microsoft-com:office:word" xmlns:w="http://schemas.openxmlformats.org/wordprocessingml/2006/main" xmlns:w14="http://schemas.microsoft.com/office/word/2010/wordml" xmlns:wpg="http://schemas.microsoft.com/office/word/2010/wordprocessingGroup" xmlns:wpi="http://schemas.microsoft.com/office/word/2010/wordprocessingInk" xmlns:wne="http://schemas.microsoft.com/office/word/2006/wordml" xmlns:wps="http://schemas.microsoft.com/office/word/2010/wordprocessingShape" mc:Ignorable="w14 wp14">
   <w:p>
     <w:pPr>
       <w:pStyle w:val="Footer"/>
@@ -6290,7 +6426,7 @@
 </file>
 
 <file path=word/footer2.xml><?xml version="1.0" encoding="utf-8"?>
-<w:ftr xmlns:wpc="http://schemas.microsoft.com/office/word/2010/wordprocessingCanvas" xmlns:mc="http://schemas.openxmlformats.org/markup-compatibility/2006" xmlns:o="urn:schemas-microsoft-com:office:office" xmlns:r="http://schemas.openxmlformats.org/officeDocument/2006/relationships" xmlns:m="http://schemas.openxmlformats.org/officeDocument/2006/math" xmlns:v="urn:schemas-microsoft-com:vml" xmlns:wp14="http://schemas.microsoft.com/office/word/2010/wordprocessingDrawing" xmlns:wp="http://schemas.openxmlformats.org/drawingml/2006/wordprocessingDrawing" xmlns:w10="urn:schemas-microsoft-com:office:word" xmlns:w="http://schemas.openxmlformats.org/wordprocessingml/2006/main" xmlns:w14="http://schemas.microsoft.com/office/word/2010/wordml" xmlns:wpg="http://schemas.microsoft.com/office/word/2010/wordprocessingGroup" xmlns:wpi="http://schemas.microsoft.com/office/word/2010/wordprocessingInk" xmlns:wne="http://schemas.microsoft.com/office/word/2006/wordml" xmlns:wps="http://schemas.microsoft.com/office/word/2010/wordprocessingShape" mc:Ignorable="w14 wp14">
+<w:ftr xmlns:wpc="http://schemas.microsoft.com/office/word/2010/wordprocessingCanvas" xmlns:mo="http://schemas.microsoft.com/office/mac/office/2008/main" xmlns:mc="http://schemas.openxmlformats.org/markup-compatibility/2006" xmlns:mv="urn:schemas-microsoft-com:mac:vml" xmlns:o="urn:schemas-microsoft-com:office:office" xmlns:r="http://schemas.openxmlformats.org/officeDocument/2006/relationships" xmlns:m="http://schemas.openxmlformats.org/officeDocument/2006/math" xmlns:v="urn:schemas-microsoft-com:vml" xmlns:wp14="http://schemas.microsoft.com/office/word/2010/wordprocessingDrawing" xmlns:wp="http://schemas.openxmlformats.org/drawingml/2006/wordprocessingDrawing" xmlns:w10="urn:schemas-microsoft-com:office:word" xmlns:w="http://schemas.openxmlformats.org/wordprocessingml/2006/main" xmlns:w14="http://schemas.microsoft.com/office/word/2010/wordml" xmlns:wpg="http://schemas.microsoft.com/office/word/2010/wordprocessingGroup" xmlns:wpi="http://schemas.microsoft.com/office/word/2010/wordprocessingInk" xmlns:wne="http://schemas.microsoft.com/office/word/2006/wordml" xmlns:wps="http://schemas.microsoft.com/office/word/2010/wordprocessingShape" mc:Ignorable="w14 wp14">
   <w:sdt>
     <w:sdtPr>
       <w:id w:val="1119186468"/>
@@ -6343,7 +6479,7 @@
 </file>
 
 <file path=word/footer3.xml><?xml version="1.0" encoding="utf-8"?>
-<w:ftr xmlns:wpc="http://schemas.microsoft.com/office/word/2010/wordprocessingCanvas" xmlns:mc="http://schemas.openxmlformats.org/markup-compatibility/2006" xmlns:o="urn:schemas-microsoft-com:office:office" xmlns:r="http://schemas.openxmlformats.org/officeDocument/2006/relationships" xmlns:m="http://schemas.openxmlformats.org/officeDocument/2006/math" xmlns:v="urn:schemas-microsoft-com:vml" xmlns:wp14="http://schemas.microsoft.com/office/word/2010/wordprocessingDrawing" xmlns:wp="http://schemas.openxmlformats.org/drawingml/2006/wordprocessingDrawing" xmlns:w10="urn:schemas-microsoft-com:office:word" xmlns:w="http://schemas.openxmlformats.org/wordprocessingml/2006/main" xmlns:w14="http://schemas.microsoft.com/office/word/2010/wordml" xmlns:wpg="http://schemas.microsoft.com/office/word/2010/wordprocessingGroup" xmlns:wpi="http://schemas.microsoft.com/office/word/2010/wordprocessingInk" xmlns:wne="http://schemas.microsoft.com/office/word/2006/wordml" xmlns:wps="http://schemas.microsoft.com/office/word/2010/wordprocessingShape" mc:Ignorable="w14 wp14">
+<w:ftr xmlns:wpc="http://schemas.microsoft.com/office/word/2010/wordprocessingCanvas" xmlns:mo="http://schemas.microsoft.com/office/mac/office/2008/main" xmlns:mc="http://schemas.openxmlformats.org/markup-compatibility/2006" xmlns:mv="urn:schemas-microsoft-com:mac:vml" xmlns:o="urn:schemas-microsoft-com:office:office" xmlns:r="http://schemas.openxmlformats.org/officeDocument/2006/relationships" xmlns:m="http://schemas.openxmlformats.org/officeDocument/2006/math" xmlns:v="urn:schemas-microsoft-com:vml" xmlns:wp14="http://schemas.microsoft.com/office/word/2010/wordprocessingDrawing" xmlns:wp="http://schemas.openxmlformats.org/drawingml/2006/wordprocessingDrawing" xmlns:w10="urn:schemas-microsoft-com:office:word" xmlns:w="http://schemas.openxmlformats.org/wordprocessingml/2006/main" xmlns:w14="http://schemas.microsoft.com/office/word/2010/wordml" xmlns:wpg="http://schemas.microsoft.com/office/word/2010/wordprocessingGroup" xmlns:wpi="http://schemas.microsoft.com/office/word/2010/wordprocessingInk" xmlns:wne="http://schemas.microsoft.com/office/word/2006/wordml" xmlns:wps="http://schemas.microsoft.com/office/word/2010/wordprocessingShape" mc:Ignorable="w14 wp14">
   <w:p>
     <w:pPr>
       <w:pStyle w:val="Footer"/>
@@ -6366,7 +6502,7 @@
 </file>
 
 <file path=word/footer4.xml><?xml version="1.0" encoding="utf-8"?>
-<w:ftr xmlns:wpc="http://schemas.microsoft.com/office/word/2010/wordprocessingCanvas" xmlns:mc="http://schemas.openxmlformats.org/markup-compatibility/2006" xmlns:o="urn:schemas-microsoft-com:office:office" xmlns:r="http://schemas.openxmlformats.org/officeDocument/2006/relationships" xmlns:m="http://schemas.openxmlformats.org/officeDocument/2006/math" xmlns:v="urn:schemas-microsoft-com:vml" xmlns:wp14="http://schemas.microsoft.com/office/word/2010/wordprocessingDrawing" xmlns:wp="http://schemas.openxmlformats.org/drawingml/2006/wordprocessingDrawing" xmlns:w10="urn:schemas-microsoft-com:office:word" xmlns:w="http://schemas.openxmlformats.org/wordprocessingml/2006/main" xmlns:w14="http://schemas.microsoft.com/office/word/2010/wordml" xmlns:wpg="http://schemas.microsoft.com/office/word/2010/wordprocessingGroup" xmlns:wpi="http://schemas.microsoft.com/office/word/2010/wordprocessingInk" xmlns:wne="http://schemas.microsoft.com/office/word/2006/wordml" xmlns:wps="http://schemas.microsoft.com/office/word/2010/wordprocessingShape" mc:Ignorable="w14 wp14">
+<w:ftr xmlns:wpc="http://schemas.microsoft.com/office/word/2010/wordprocessingCanvas" xmlns:mo="http://schemas.microsoft.com/office/mac/office/2008/main" xmlns:mc="http://schemas.openxmlformats.org/markup-compatibility/2006" xmlns:mv="urn:schemas-microsoft-com:mac:vml" xmlns:o="urn:schemas-microsoft-com:office:office" xmlns:r="http://schemas.openxmlformats.org/officeDocument/2006/relationships" xmlns:m="http://schemas.openxmlformats.org/officeDocument/2006/math" xmlns:v="urn:schemas-microsoft-com:vml" xmlns:wp14="http://schemas.microsoft.com/office/word/2010/wordprocessingDrawing" xmlns:wp="http://schemas.openxmlformats.org/drawingml/2006/wordprocessingDrawing" xmlns:w10="urn:schemas-microsoft-com:office:word" xmlns:w="http://schemas.openxmlformats.org/wordprocessingml/2006/main" xmlns:w14="http://schemas.microsoft.com/office/word/2010/wordml" xmlns:wpg="http://schemas.microsoft.com/office/word/2010/wordprocessingGroup" xmlns:wpi="http://schemas.microsoft.com/office/word/2010/wordprocessingInk" xmlns:wne="http://schemas.microsoft.com/office/word/2006/wordml" xmlns:wps="http://schemas.microsoft.com/office/word/2010/wordprocessingShape" mc:Ignorable="w14 wp14">
   <w:sdt>
     <w:sdtPr>
       <w:id w:val="-1687353201"/>
@@ -6399,7 +6535,7 @@
           <w:rPr>
             <w:noProof/>
           </w:rPr>
-          <w:t>7</w:t>
+          <w:t>6</w:t>
         </w:r>
         <w:r>
           <w:rPr>
@@ -6419,7 +6555,7 @@
 </file>
 
 <file path=word/footer5.xml><?xml version="1.0" encoding="utf-8"?>
-<w:ftr xmlns:wpc="http://schemas.microsoft.com/office/word/2010/wordprocessingCanvas" xmlns:mc="http://schemas.openxmlformats.org/markup-compatibility/2006" xmlns:o="urn:schemas-microsoft-com:office:office" xmlns:r="http://schemas.openxmlformats.org/officeDocument/2006/relationships" xmlns:m="http://schemas.openxmlformats.org/officeDocument/2006/math" xmlns:v="urn:schemas-microsoft-com:vml" xmlns:wp14="http://schemas.microsoft.com/office/word/2010/wordprocessingDrawing" xmlns:wp="http://schemas.openxmlformats.org/drawingml/2006/wordprocessingDrawing" xmlns:w10="urn:schemas-microsoft-com:office:word" xmlns:w="http://schemas.openxmlformats.org/wordprocessingml/2006/main" xmlns:w14="http://schemas.microsoft.com/office/word/2010/wordml" xmlns:wpg="http://schemas.microsoft.com/office/word/2010/wordprocessingGroup" xmlns:wpi="http://schemas.microsoft.com/office/word/2010/wordprocessingInk" xmlns:wne="http://schemas.microsoft.com/office/word/2006/wordml" xmlns:wps="http://schemas.microsoft.com/office/word/2010/wordprocessingShape" mc:Ignorable="w14 wp14">
+<w:ftr xmlns:wpc="http://schemas.microsoft.com/office/word/2010/wordprocessingCanvas" xmlns:mo="http://schemas.microsoft.com/office/mac/office/2008/main" xmlns:mc="http://schemas.openxmlformats.org/markup-compatibility/2006" xmlns:mv="urn:schemas-microsoft-com:mac:vml" xmlns:o="urn:schemas-microsoft-com:office:office" xmlns:r="http://schemas.openxmlformats.org/officeDocument/2006/relationships" xmlns:m="http://schemas.openxmlformats.org/officeDocument/2006/math" xmlns:v="urn:schemas-microsoft-com:vml" xmlns:wp14="http://schemas.microsoft.com/office/word/2010/wordprocessingDrawing" xmlns:wp="http://schemas.openxmlformats.org/drawingml/2006/wordprocessingDrawing" xmlns:w10="urn:schemas-microsoft-com:office:word" xmlns:w="http://schemas.openxmlformats.org/wordprocessingml/2006/main" xmlns:w14="http://schemas.microsoft.com/office/word/2010/wordml" xmlns:wpg="http://schemas.microsoft.com/office/word/2010/wordprocessingGroup" xmlns:wpi="http://schemas.microsoft.com/office/word/2010/wordprocessingInk" xmlns:wne="http://schemas.microsoft.com/office/word/2006/wordml" xmlns:wps="http://schemas.microsoft.com/office/word/2010/wordprocessingShape" mc:Ignorable="w14 wp14">
   <w:p>
     <w:pPr>
       <w:pStyle w:val="Footer"/>
@@ -6435,7 +6571,7 @@
 </file>
 
 <file path=word/footnotes.xml><?xml version="1.0" encoding="utf-8"?>
-<w:footnotes xmlns:wpc="http://schemas.microsoft.com/office/word/2010/wordprocessingCanvas" xmlns:mc="http://schemas.openxmlformats.org/markup-compatibility/2006" xmlns:o="urn:schemas-microsoft-com:office:office" xmlns:r="http://schemas.openxmlformats.org/officeDocument/2006/relationships" xmlns:m="http://schemas.openxmlformats.org/officeDocument/2006/math" xmlns:v="urn:schemas-microsoft-com:vml" xmlns:wp14="http://schemas.microsoft.com/office/word/2010/wordprocessingDrawing" xmlns:wp="http://schemas.openxmlformats.org/drawingml/2006/wordprocessingDrawing" xmlns:w10="urn:schemas-microsoft-com:office:word" xmlns:w="http://schemas.openxmlformats.org/wordprocessingml/2006/main" xmlns:w14="http://schemas.microsoft.com/office/word/2010/wordml" xmlns:wpg="http://schemas.microsoft.com/office/word/2010/wordprocessingGroup" xmlns:wpi="http://schemas.microsoft.com/office/word/2010/wordprocessingInk" xmlns:wne="http://schemas.microsoft.com/office/word/2006/wordml" xmlns:wps="http://schemas.microsoft.com/office/word/2010/wordprocessingShape" mc:Ignorable="w14 wp14">
+<w:footnotes xmlns:wpc="http://schemas.microsoft.com/office/word/2010/wordprocessingCanvas" xmlns:mo="http://schemas.microsoft.com/office/mac/office/2008/main" xmlns:mc="http://schemas.openxmlformats.org/markup-compatibility/2006" xmlns:mv="urn:schemas-microsoft-com:mac:vml" xmlns:o="urn:schemas-microsoft-com:office:office" xmlns:r="http://schemas.openxmlformats.org/officeDocument/2006/relationships" xmlns:m="http://schemas.openxmlformats.org/officeDocument/2006/math" xmlns:v="urn:schemas-microsoft-com:vml" xmlns:wp14="http://schemas.microsoft.com/office/word/2010/wordprocessingDrawing" xmlns:wp="http://schemas.openxmlformats.org/drawingml/2006/wordprocessingDrawing" xmlns:w10="urn:schemas-microsoft-com:office:word" xmlns:w="http://schemas.openxmlformats.org/wordprocessingml/2006/main" xmlns:w14="http://schemas.microsoft.com/office/word/2010/wordml" xmlns:wpg="http://schemas.microsoft.com/office/word/2010/wordprocessingGroup" xmlns:wpi="http://schemas.microsoft.com/office/word/2010/wordprocessingInk" xmlns:wne="http://schemas.microsoft.com/office/word/2006/wordml" xmlns:wps="http://schemas.microsoft.com/office/word/2010/wordprocessingShape" mc:Ignorable="w14 wp14">
   <w:footnote w:type="separator" w:id="-1">
     <w:p>
       <w:r>
@@ -6454,7 +6590,7 @@
 </file>
 
 <file path=word/header1.xml><?xml version="1.0" encoding="utf-8"?>
-<w:hdr xmlns:wpc="http://schemas.microsoft.com/office/word/2010/wordprocessingCanvas" xmlns:mc="http://schemas.openxmlformats.org/markup-compatibility/2006" xmlns:o="urn:schemas-microsoft-com:office:office" xmlns:r="http://schemas.openxmlformats.org/officeDocument/2006/relationships" xmlns:m="http://schemas.openxmlformats.org/officeDocument/2006/math" xmlns:v="urn:schemas-microsoft-com:vml" xmlns:wp14="http://schemas.microsoft.com/office/word/2010/wordprocessingDrawing" xmlns:wp="http://schemas.openxmlformats.org/drawingml/2006/wordprocessingDrawing" xmlns:w10="urn:schemas-microsoft-com:office:word" xmlns:w="http://schemas.openxmlformats.org/wordprocessingml/2006/main" xmlns:w14="http://schemas.microsoft.com/office/word/2010/wordml" xmlns:wpg="http://schemas.microsoft.com/office/word/2010/wordprocessingGroup" xmlns:wpi="http://schemas.microsoft.com/office/word/2010/wordprocessingInk" xmlns:wne="http://schemas.microsoft.com/office/word/2006/wordml" xmlns:wps="http://schemas.microsoft.com/office/word/2010/wordprocessingShape" mc:Ignorable="w14 wp14">
+<w:hdr xmlns:wpc="http://schemas.microsoft.com/office/word/2010/wordprocessingCanvas" xmlns:mo="http://schemas.microsoft.com/office/mac/office/2008/main" xmlns:mc="http://schemas.openxmlformats.org/markup-compatibility/2006" xmlns:mv="urn:schemas-microsoft-com:mac:vml" xmlns:o="urn:schemas-microsoft-com:office:office" xmlns:r="http://schemas.openxmlformats.org/officeDocument/2006/relationships" xmlns:m="http://schemas.openxmlformats.org/officeDocument/2006/math" xmlns:v="urn:schemas-microsoft-com:vml" xmlns:wp14="http://schemas.microsoft.com/office/word/2010/wordprocessingDrawing" xmlns:wp="http://schemas.openxmlformats.org/drawingml/2006/wordprocessingDrawing" xmlns:w10="urn:schemas-microsoft-com:office:word" xmlns:w="http://schemas.openxmlformats.org/wordprocessingml/2006/main" xmlns:w14="http://schemas.microsoft.com/office/word/2010/wordml" xmlns:wpg="http://schemas.microsoft.com/office/word/2010/wordprocessingGroup" xmlns:wpi="http://schemas.microsoft.com/office/word/2010/wordprocessingInk" xmlns:wne="http://schemas.microsoft.com/office/word/2006/wordml" xmlns:wps="http://schemas.microsoft.com/office/word/2010/wordprocessingShape" mc:Ignorable="w14 wp14">
   <w:p>
     <w:pPr>
       <w:pStyle w:val="Header"/>
@@ -6470,7 +6606,7 @@
 </file>
 
 <file path=word/header2.xml><?xml version="1.0" encoding="utf-8"?>
-<w:hdr xmlns:wpc="http://schemas.microsoft.com/office/word/2010/wordprocessingCanvas" xmlns:mc="http://schemas.openxmlformats.org/markup-compatibility/2006" xmlns:o="urn:schemas-microsoft-com:office:office" xmlns:r="http://schemas.openxmlformats.org/officeDocument/2006/relationships" xmlns:m="http://schemas.openxmlformats.org/officeDocument/2006/math" xmlns:v="urn:schemas-microsoft-com:vml" xmlns:wp14="http://schemas.microsoft.com/office/word/2010/wordprocessingDrawing" xmlns:wp="http://schemas.openxmlformats.org/drawingml/2006/wordprocessingDrawing" xmlns:w10="urn:schemas-microsoft-com:office:word" xmlns:w="http://schemas.openxmlformats.org/wordprocessingml/2006/main" xmlns:w14="http://schemas.microsoft.com/office/word/2010/wordml" xmlns:wpg="http://schemas.microsoft.com/office/word/2010/wordprocessingGroup" xmlns:wpi="http://schemas.microsoft.com/office/word/2010/wordprocessingInk" xmlns:wne="http://schemas.microsoft.com/office/word/2006/wordml" xmlns:wps="http://schemas.microsoft.com/office/word/2010/wordprocessingShape" mc:Ignorable="w14 wp14">
+<w:hdr xmlns:wpc="http://schemas.microsoft.com/office/word/2010/wordprocessingCanvas" xmlns:mo="http://schemas.microsoft.com/office/mac/office/2008/main" xmlns:mc="http://schemas.openxmlformats.org/markup-compatibility/2006" xmlns:mv="urn:schemas-microsoft-com:mac:vml" xmlns:o="urn:schemas-microsoft-com:office:office" xmlns:r="http://schemas.openxmlformats.org/officeDocument/2006/relationships" xmlns:m="http://schemas.openxmlformats.org/officeDocument/2006/math" xmlns:v="urn:schemas-microsoft-com:vml" xmlns:wp14="http://schemas.microsoft.com/office/word/2010/wordprocessingDrawing" xmlns:wp="http://schemas.openxmlformats.org/drawingml/2006/wordprocessingDrawing" xmlns:w10="urn:schemas-microsoft-com:office:word" xmlns:w="http://schemas.openxmlformats.org/wordprocessingml/2006/main" xmlns:w14="http://schemas.microsoft.com/office/word/2010/wordml" xmlns:wpg="http://schemas.microsoft.com/office/word/2010/wordprocessingGroup" xmlns:wpi="http://schemas.microsoft.com/office/word/2010/wordprocessingInk" xmlns:wne="http://schemas.microsoft.com/office/word/2006/wordml" xmlns:wps="http://schemas.microsoft.com/office/word/2010/wordprocessingShape" mc:Ignorable="w14 wp14">
   <w:p>
     <w:pPr>
       <w:pStyle w:val="Header"/>
@@ -6485,7 +6621,7 @@
 </file>
 
 <file path=word/header3.xml><?xml version="1.0" encoding="utf-8"?>
-<w:hdr xmlns:wpc="http://schemas.microsoft.com/office/word/2010/wordprocessingCanvas" xmlns:mc="http://schemas.openxmlformats.org/markup-compatibility/2006" xmlns:o="urn:schemas-microsoft-com:office:office" xmlns:r="http://schemas.openxmlformats.org/officeDocument/2006/relationships" xmlns:m="http://schemas.openxmlformats.org/officeDocument/2006/math" xmlns:v="urn:schemas-microsoft-com:vml" xmlns:wp14="http://schemas.microsoft.com/office/word/2010/wordprocessingDrawing" xmlns:wp="http://schemas.openxmlformats.org/drawingml/2006/wordprocessingDrawing" xmlns:w10="urn:schemas-microsoft-com:office:word" xmlns:w="http://schemas.openxmlformats.org/wordprocessingml/2006/main" xmlns:w14="http://schemas.microsoft.com/office/word/2010/wordml" xmlns:wpg="http://schemas.microsoft.com/office/word/2010/wordprocessingGroup" xmlns:wpi="http://schemas.microsoft.com/office/word/2010/wordprocessingInk" xmlns:wne="http://schemas.microsoft.com/office/word/2006/wordml" xmlns:wps="http://schemas.microsoft.com/office/word/2010/wordprocessingShape" mc:Ignorable="w14 wp14">
+<w:hdr xmlns:wpc="http://schemas.microsoft.com/office/word/2010/wordprocessingCanvas" xmlns:mo="http://schemas.microsoft.com/office/mac/office/2008/main" xmlns:mc="http://schemas.openxmlformats.org/markup-compatibility/2006" xmlns:mv="urn:schemas-microsoft-com:mac:vml" xmlns:o="urn:schemas-microsoft-com:office:office" xmlns:r="http://schemas.openxmlformats.org/officeDocument/2006/relationships" xmlns:m="http://schemas.openxmlformats.org/officeDocument/2006/math" xmlns:v="urn:schemas-microsoft-com:vml" xmlns:wp14="http://schemas.microsoft.com/office/word/2010/wordprocessingDrawing" xmlns:wp="http://schemas.openxmlformats.org/drawingml/2006/wordprocessingDrawing" xmlns:w10="urn:schemas-microsoft-com:office:word" xmlns:w="http://schemas.openxmlformats.org/wordprocessingml/2006/main" xmlns:w14="http://schemas.microsoft.com/office/word/2010/wordml" xmlns:wpg="http://schemas.microsoft.com/office/word/2010/wordprocessingGroup" xmlns:wpi="http://schemas.microsoft.com/office/word/2010/wordprocessingInk" xmlns:wne="http://schemas.microsoft.com/office/word/2006/wordml" xmlns:wps="http://schemas.microsoft.com/office/word/2010/wordprocessingShape" mc:Ignorable="w14 wp14">
   <w:p>
     <w:pPr>
       <w:pStyle w:val="Header"/>
@@ -6501,7 +6637,7 @@
 </file>
 
 <file path=word/numbering.xml><?xml version="1.0" encoding="utf-8"?>
-<w:numbering xmlns:wpc="http://schemas.microsoft.com/office/word/2010/wordprocessingCanvas" xmlns:mc="http://schemas.openxmlformats.org/markup-compatibility/2006" xmlns:o="urn:schemas-microsoft-com:office:office" xmlns:r="http://schemas.openxmlformats.org/officeDocument/2006/relationships" xmlns:m="http://schemas.openxmlformats.org/officeDocument/2006/math" xmlns:v="urn:schemas-microsoft-com:vml" xmlns:wp14="http://schemas.microsoft.com/office/word/2010/wordprocessingDrawing" xmlns:wp="http://schemas.openxmlformats.org/drawingml/2006/wordprocessingDrawing" xmlns:w10="urn:schemas-microsoft-com:office:word" xmlns:w="http://schemas.openxmlformats.org/wordprocessingml/2006/main" xmlns:w14="http://schemas.microsoft.com/office/word/2010/wordml" xmlns:wpg="http://schemas.microsoft.com/office/word/2010/wordprocessingGroup" xmlns:wpi="http://schemas.microsoft.com/office/word/2010/wordprocessingInk" xmlns:wne="http://schemas.microsoft.com/office/word/2006/wordml" xmlns:wps="http://schemas.microsoft.com/office/word/2010/wordprocessingShape" mc:Ignorable="w14 wp14">
+<w:numbering xmlns:wpc="http://schemas.microsoft.com/office/word/2010/wordprocessingCanvas" xmlns:mo="http://schemas.microsoft.com/office/mac/office/2008/main" xmlns:mc="http://schemas.openxmlformats.org/markup-compatibility/2006" xmlns:mv="urn:schemas-microsoft-com:mac:vml" xmlns:o="urn:schemas-microsoft-com:office:office" xmlns:r="http://schemas.openxmlformats.org/officeDocument/2006/relationships" xmlns:m="http://schemas.openxmlformats.org/officeDocument/2006/math" xmlns:v="urn:schemas-microsoft-com:vml" xmlns:wp14="http://schemas.microsoft.com/office/word/2010/wordprocessingDrawing" xmlns:wp="http://schemas.openxmlformats.org/drawingml/2006/wordprocessingDrawing" xmlns:w10="urn:schemas-microsoft-com:office:word" xmlns:w="http://schemas.openxmlformats.org/wordprocessingml/2006/main" xmlns:w14="http://schemas.microsoft.com/office/word/2010/wordml" xmlns:wpg="http://schemas.microsoft.com/office/word/2010/wordprocessingGroup" xmlns:wpi="http://schemas.microsoft.com/office/word/2010/wordprocessingInk" xmlns:wne="http://schemas.microsoft.com/office/word/2006/wordml" xmlns:wps="http://schemas.microsoft.com/office/word/2010/wordprocessingShape" mc:Ignorable="w14 wp14">
   <w:abstractNum w:abstractNumId="0">
     <w:nsid w:val="02337F83"/>
     <w:multiLevelType w:val="hybridMultilevel"/>
@@ -7448,7 +7584,7 @@
     </w:rPrDefault>
     <w:pPrDefault/>
   </w:docDefaults>
-  <w:latentStyles w:defLockedState="0" w:defUIPriority="99" w:defSemiHidden="1" w:defUnhideWhenUsed="1" w:defQFormat="0" w:count="267">
+  <w:latentStyles w:defLockedState="0" w:defUIPriority="99" w:defSemiHidden="1" w:defUnhideWhenUsed="1" w:defQFormat="0" w:count="276">
     <w:lsdException w:name="Normal" w:semiHidden="0" w:uiPriority="0" w:unhideWhenUsed="0" w:qFormat="1"/>
     <w:lsdException w:name="heading 1" w:semiHidden="0" w:uiPriority="9" w:unhideWhenUsed="0" w:qFormat="1"/>
     <w:lsdException w:name="heading 2" w:uiPriority="9" w:qFormat="1"/>
@@ -7625,12 +7761,19 @@
     <w:tblPr>
       <w:tblStyleRowBandSize w:val="1"/>
       <w:tblStyleColBandSize w:val="1"/>
+      <w:tblInd w:w="0" w:type="dxa"/>
       <w:tblBorders>
         <w:top w:val="single" w:sz="8" w:space="0" w:color="0F6FC6"/>
         <w:left w:val="single" w:sz="8" w:space="0" w:color="0F6FC6"/>
         <w:bottom w:val="single" w:sz="8" w:space="0" w:color="0F6FC6"/>
         <w:right w:val="single" w:sz="8" w:space="0" w:color="0F6FC6"/>
       </w:tblBorders>
+      <w:tblCellMar>
+        <w:top w:w="0" w:type="dxa"/>
+        <w:left w:w="108" w:type="dxa"/>
+        <w:bottom w:w="0" w:type="dxa"/>
+        <w:right w:w="108" w:type="dxa"/>
+      </w:tblCellMar>
     </w:tblPr>
     <w:tblStylePr w:type="firstRow">
       <w:pPr>
@@ -7767,6 +7910,7 @@
     <w:uiPriority w:val="59"/>
     <w:rsid w:val="005734C7"/>
     <w:tblPr>
+      <w:tblInd w:w="0" w:type="dxa"/>
       <w:tblBorders>
         <w:top w:val="single" w:sz="4" w:space="0" w:color="auto"/>
         <w:left w:val="single" w:sz="4" w:space="0" w:color="auto"/>
@@ -7775,6 +7919,12 @@
         <w:insideH w:val="single" w:sz="4" w:space="0" w:color="auto"/>
         <w:insideV w:val="single" w:sz="4" w:space="0" w:color="auto"/>
       </w:tblBorders>
+      <w:tblCellMar>
+        <w:top w:w="0" w:type="dxa"/>
+        <w:left w:w="108" w:type="dxa"/>
+        <w:bottom w:w="0" w:type="dxa"/>
+        <w:right w:w="108" w:type="dxa"/>
+      </w:tblCellMar>
     </w:tblPr>
   </w:style>
   <w:style w:type="table" w:styleId="LightList-Accent2">
@@ -7785,12 +7935,19 @@
     <w:tblPr>
       <w:tblStyleRowBandSize w:val="1"/>
       <w:tblStyleColBandSize w:val="1"/>
+      <w:tblInd w:w="0" w:type="dxa"/>
       <w:tblBorders>
         <w:top w:val="single" w:sz="8" w:space="0" w:color="009DD9" w:themeColor="accent2"/>
         <w:left w:val="single" w:sz="8" w:space="0" w:color="009DD9" w:themeColor="accent2"/>
         <w:bottom w:val="single" w:sz="8" w:space="0" w:color="009DD9" w:themeColor="accent2"/>
         <w:right w:val="single" w:sz="8" w:space="0" w:color="009DD9" w:themeColor="accent2"/>
       </w:tblBorders>
+      <w:tblCellMar>
+        <w:top w:w="0" w:type="dxa"/>
+        <w:left w:w="108" w:type="dxa"/>
+        <w:bottom w:w="0" w:type="dxa"/>
+        <w:right w:w="108" w:type="dxa"/>
+      </w:tblCellMar>
     </w:tblPr>
     <w:tblStylePr w:type="firstRow">
       <w:pPr>
@@ -7962,7 +8119,7 @@
 </file>
 
 <file path=word/stylesWithEffects.xml><?xml version="1.0" encoding="utf-8"?>
-<w:styles xmlns:wpc="http://schemas.microsoft.com/office/word/2010/wordprocessingCanvas" xmlns:mc="http://schemas.openxmlformats.org/markup-compatibility/2006" xmlns:o="urn:schemas-microsoft-com:office:office" xmlns:r="http://schemas.openxmlformats.org/officeDocument/2006/relationships" xmlns:m="http://schemas.openxmlformats.org/officeDocument/2006/math" xmlns:v="urn:schemas-microsoft-com:vml" xmlns:wp14="http://schemas.microsoft.com/office/word/2010/wordprocessingDrawing" xmlns:wp="http://schemas.openxmlformats.org/drawingml/2006/wordprocessingDrawing" xmlns:w10="urn:schemas-microsoft-com:office:word" xmlns:w="http://schemas.openxmlformats.org/wordprocessingml/2006/main" xmlns:w14="http://schemas.microsoft.com/office/word/2010/wordml" xmlns:wpg="http://schemas.microsoft.com/office/word/2010/wordprocessingGroup" xmlns:wpi="http://schemas.microsoft.com/office/word/2010/wordprocessingInk" xmlns:wne="http://schemas.microsoft.com/office/word/2006/wordml" xmlns:wps="http://schemas.microsoft.com/office/word/2010/wordprocessingShape" mc:Ignorable="w14 wp14">
+<w:styles xmlns:wpc="http://schemas.microsoft.com/office/word/2010/wordprocessingCanvas" xmlns:mo="http://schemas.microsoft.com/office/mac/office/2008/main" xmlns:mc="http://schemas.openxmlformats.org/markup-compatibility/2006" xmlns:mv="urn:schemas-microsoft-com:mac:vml" xmlns:o="urn:schemas-microsoft-com:office:office" xmlns:r="http://schemas.openxmlformats.org/officeDocument/2006/relationships" xmlns:m="http://schemas.openxmlformats.org/officeDocument/2006/math" xmlns:v="urn:schemas-microsoft-com:vml" xmlns:wp14="http://schemas.microsoft.com/office/word/2010/wordprocessingDrawing" xmlns:wp="http://schemas.openxmlformats.org/drawingml/2006/wordprocessingDrawing" xmlns:w10="urn:schemas-microsoft-com:office:word" xmlns:w="http://schemas.openxmlformats.org/wordprocessingml/2006/main" xmlns:w14="http://schemas.microsoft.com/office/word/2010/wordml" xmlns:wpg="http://schemas.microsoft.com/office/word/2010/wordprocessingGroup" xmlns:wpi="http://schemas.microsoft.com/office/word/2010/wordprocessingInk" xmlns:wne="http://schemas.microsoft.com/office/word/2006/wordml" xmlns:wps="http://schemas.microsoft.com/office/word/2010/wordprocessingShape" mc:Ignorable="w14 wp14">
   <w:docDefaults>
     <w:rPrDefault>
       <w:rPr>
@@ -7974,7 +8131,7 @@
     </w:rPrDefault>
     <w:pPrDefault/>
   </w:docDefaults>
-  <w:latentStyles w:defLockedState="0" w:defUIPriority="99" w:defSemiHidden="1" w:defUnhideWhenUsed="1" w:defQFormat="0" w:count="267">
+  <w:latentStyles w:defLockedState="0" w:defUIPriority="99" w:defSemiHidden="1" w:defUnhideWhenUsed="1" w:defQFormat="0" w:count="276">
     <w:lsdException w:name="Normal" w:semiHidden="0" w:uiPriority="0" w:unhideWhenUsed="0" w:qFormat="1"/>
     <w:lsdException w:name="heading 1" w:semiHidden="0" w:uiPriority="9" w:unhideWhenUsed="0" w:qFormat="1"/>
     <w:lsdException w:name="heading 2" w:uiPriority="9" w:qFormat="1"/>
@@ -8151,12 +8308,19 @@
     <w:tblPr>
       <w:tblStyleRowBandSize w:val="1"/>
       <w:tblStyleColBandSize w:val="1"/>
+      <w:tblInd w:w="0" w:type="dxa"/>
       <w:tblBorders>
         <w:top w:val="single" w:sz="8" w:space="0" w:color="0F6FC6"/>
         <w:left w:val="single" w:sz="8" w:space="0" w:color="0F6FC6"/>
         <w:bottom w:val="single" w:sz="8" w:space="0" w:color="0F6FC6"/>
         <w:right w:val="single" w:sz="8" w:space="0" w:color="0F6FC6"/>
       </w:tblBorders>
+      <w:tblCellMar>
+        <w:top w:w="0" w:type="dxa"/>
+        <w:left w:w="108" w:type="dxa"/>
+        <w:bottom w:w="0" w:type="dxa"/>
+        <w:right w:w="108" w:type="dxa"/>
+      </w:tblCellMar>
     </w:tblPr>
     <w:tblStylePr w:type="firstRow">
       <w:pPr>
@@ -8293,6 +8457,7 @@
     <w:uiPriority w:val="59"/>
     <w:rsid w:val="005734C7"/>
     <w:tblPr>
+      <w:tblInd w:w="0" w:type="dxa"/>
       <w:tblBorders>
         <w:top w:val="single" w:sz="4" w:space="0" w:color="auto"/>
         <w:left w:val="single" w:sz="4" w:space="0" w:color="auto"/>
@@ -8301,6 +8466,12 @@
         <w:insideH w:val="single" w:sz="4" w:space="0" w:color="auto"/>
         <w:insideV w:val="single" w:sz="4" w:space="0" w:color="auto"/>
       </w:tblBorders>
+      <w:tblCellMar>
+        <w:top w:w="0" w:type="dxa"/>
+        <w:left w:w="108" w:type="dxa"/>
+        <w:bottom w:w="0" w:type="dxa"/>
+        <w:right w:w="108" w:type="dxa"/>
+      </w:tblCellMar>
     </w:tblPr>
   </w:style>
   <w:style w:type="table" w:styleId="LightList-Accent2">
@@ -8311,12 +8482,19 @@
     <w:tblPr>
       <w:tblStyleRowBandSize w:val="1"/>
       <w:tblStyleColBandSize w:val="1"/>
+      <w:tblInd w:w="0" w:type="dxa"/>
       <w:tblBorders>
         <w:top w:val="single" w:sz="8" w:space="0" w:color="009DD9" w:themeColor="accent2"/>
         <w:left w:val="single" w:sz="8" w:space="0" w:color="009DD9" w:themeColor="accent2"/>
         <w:bottom w:val="single" w:sz="8" w:space="0" w:color="009DD9" w:themeColor="accent2"/>
         <w:right w:val="single" w:sz="8" w:space="0" w:color="009DD9" w:themeColor="accent2"/>
       </w:tblBorders>
+      <w:tblCellMar>
+        <w:top w:w="0" w:type="dxa"/>
+        <w:left w:w="108" w:type="dxa"/>
+        <w:bottom w:w="0" w:type="dxa"/>
+        <w:right w:w="108" w:type="dxa"/>
+      </w:tblCellMar>
     </w:tblPr>
     <w:tblStylePr w:type="firstRow">
       <w:pPr>
@@ -8774,7 +8952,7 @@
 </file>
 
 <file path=customXml/itemProps1.xml><?xml version="1.0" encoding="utf-8"?>
-<ds:datastoreItem xmlns:ds="http://schemas.openxmlformats.org/officeDocument/2006/customXml" ds:itemID="{B6E6913A-6C4F-46F9-8AE0-F9F9467C9C21}">
+<ds:datastoreItem xmlns:ds="http://schemas.openxmlformats.org/officeDocument/2006/customXml" ds:itemID="{19EFC5C9-B5DE-A645-93F7-35049C3120E8}">
   <ds:schemaRefs>
     <ds:schemaRef ds:uri="http://schemas.openxmlformats.org/officeDocument/2006/bibliography"/>
   </ds:schemaRefs>

</xml_diff>